<commit_message>
global variables 및 os info 추가
</commit_message>
<xml_diff>
--- a/sample/sample_diagnostic_report.docx
+++ b/sample/sample_diagnostic_report.docx
@@ -1080,6 +1080,14 @@
                 <w:szCs w:val="20"/>
               </w:rPr>
             </w:pPr>
+            <w:r>
+              <w:rPr>
+                <w:rFonts w:hint="eastAsia"/>
+                <w:szCs w:val="20"/>
+                <w:highlight w:val="yellow"/>
+              </w:rPr>
+              <w:t>{hostname}</w:t>
+            </w:r>
           </w:p>
         </w:tc>
         <w:tc>
@@ -1168,6 +1176,14 @@
                 <w:szCs w:val="20"/>
               </w:rPr>
             </w:pPr>
+            <w:r>
+              <w:rPr>
+                <w:rFonts w:eastAsiaTheme="minorHAnsi" w:hint="eastAsia"/>
+                <w:szCs w:val="20"/>
+                <w:highlight w:val="yellow"/>
+              </w:rPr>
+              <w:t>{CPU}</w:t>
+            </w:r>
           </w:p>
         </w:tc>
       </w:tr>
@@ -1212,6 +1228,14 @@
                 <w:szCs w:val="20"/>
               </w:rPr>
             </w:pPr>
+            <w:r>
+              <w:rPr>
+                <w:rFonts w:eastAsiaTheme="minorHAnsi" w:hint="eastAsia"/>
+                <w:szCs w:val="20"/>
+                <w:highlight w:val="yellow"/>
+              </w:rPr>
+              <w:t>{Memory}</w:t>
+            </w:r>
           </w:p>
         </w:tc>
       </w:tr>
@@ -1256,6 +1280,14 @@
                 <w:szCs w:val="20"/>
               </w:rPr>
             </w:pPr>
+            <w:r>
+              <w:rPr>
+                <w:rFonts w:eastAsiaTheme="minorHAnsi" w:hint="eastAsia"/>
+                <w:szCs w:val="20"/>
+                <w:highlight w:val="yellow"/>
+              </w:rPr>
+              <w:t>{OS Version}</w:t>
+            </w:r>
           </w:p>
         </w:tc>
       </w:tr>
@@ -2292,34 +2324,37 @@
               <w:rPr>
                 <w:sz w:val="16"/>
                 <w:szCs w:val="16"/>
-              </w:rPr>
-            </w:pPr>
-          </w:p>
-          <w:p>
-            <w:pPr>
-              <w:tabs>
-                <w:tab w:val="left" w:pos="2670"/>
-              </w:tabs>
-              <w:spacing w:line="360" w:lineRule="auto"/>
-              <w:ind w:right="200"/>
-              <w:rPr>
+                <w:highlight w:val="yellow"/>
+              </w:rPr>
+            </w:pPr>
+            <w:r>
+              <w:rPr>
+                <w:rFonts w:hint="eastAsia"/>
                 <w:sz w:val="16"/>
                 <w:szCs w:val="16"/>
-              </w:rPr>
-            </w:pPr>
-          </w:p>
-          <w:p>
-            <w:pPr>
-              <w:tabs>
-                <w:tab w:val="left" w:pos="2670"/>
-              </w:tabs>
-              <w:spacing w:line="360" w:lineRule="auto"/>
-              <w:ind w:right="200"/>
+                <w:highlight w:val="yellow"/>
+              </w:rPr>
+              <w:t>{</w:t>
+            </w:r>
+            <w:proofErr w:type="spellStart"/>
+            <w:r>
               <w:rPr>
                 <w:sz w:val="16"/>
                 <w:szCs w:val="16"/>
-              </w:rPr>
-            </w:pPr>
+                <w:highlight w:val="yellow"/>
+              </w:rPr>
+              <w:t>my.cnf</w:t>
+            </w:r>
+            <w:proofErr w:type="spellEnd"/>
+            <w:r>
+              <w:rPr>
+                <w:rFonts w:hint="eastAsia"/>
+                <w:sz w:val="16"/>
+                <w:szCs w:val="16"/>
+                <w:highlight w:val="yellow"/>
+              </w:rPr>
+              <w:t>}</w:t>
+            </w:r>
           </w:p>
         </w:tc>
       </w:tr>
@@ -3757,6 +3792,32 @@
                 <w:highlight w:val="yellow"/>
               </w:rPr>
             </w:pPr>
+            <w:r>
+              <w:rPr>
+                <w:rFonts w:hint="eastAsia"/>
+                <w:szCs w:val="20"/>
+                <w:highlight w:val="yellow"/>
+              </w:rPr>
+              <w:t>{</w:t>
+            </w:r>
+            <w:proofErr w:type="spellStart"/>
+            <w:r>
+              <w:rPr>
+                <w:rFonts w:hint="eastAsia"/>
+                <w:szCs w:val="20"/>
+                <w:highlight w:val="yellow"/>
+              </w:rPr>
+              <w:t>innodb_buffer_pool_size</w:t>
+            </w:r>
+            <w:proofErr w:type="spellEnd"/>
+            <w:r>
+              <w:rPr>
+                <w:rFonts w:hint="eastAsia"/>
+                <w:szCs w:val="20"/>
+                <w:highlight w:val="yellow"/>
+              </w:rPr>
+              <w:t>}</w:t>
+            </w:r>
           </w:p>
         </w:tc>
       </w:tr>
@@ -3825,6 +3886,32 @@
                 <w:highlight w:val="yellow"/>
               </w:rPr>
             </w:pPr>
+            <w:r>
+              <w:rPr>
+                <w:rFonts w:hint="eastAsia"/>
+                <w:szCs w:val="20"/>
+                <w:highlight w:val="yellow"/>
+              </w:rPr>
+              <w:t>{</w:t>
+            </w:r>
+            <w:proofErr w:type="spellStart"/>
+            <w:r>
+              <w:rPr>
+                <w:rFonts w:hint="eastAsia"/>
+                <w:szCs w:val="20"/>
+                <w:highlight w:val="yellow"/>
+              </w:rPr>
+              <w:t>key_buffer_size</w:t>
+            </w:r>
+            <w:proofErr w:type="spellEnd"/>
+            <w:r>
+              <w:rPr>
+                <w:rFonts w:hint="eastAsia"/>
+                <w:szCs w:val="20"/>
+                <w:highlight w:val="yellow"/>
+              </w:rPr>
+              <w:t>}</w:t>
+            </w:r>
           </w:p>
         </w:tc>
       </w:tr>
@@ -3887,6 +3974,32 @@
                 <w:highlight w:val="yellow"/>
               </w:rPr>
             </w:pPr>
+            <w:r>
+              <w:rPr>
+                <w:rFonts w:hint="eastAsia"/>
+                <w:szCs w:val="20"/>
+                <w:highlight w:val="yellow"/>
+              </w:rPr>
+              <w:t>{</w:t>
+            </w:r>
+            <w:proofErr w:type="spellStart"/>
+            <w:r>
+              <w:rPr>
+                <w:rFonts w:hint="eastAsia"/>
+                <w:szCs w:val="20"/>
+                <w:highlight w:val="yellow"/>
+              </w:rPr>
+              <w:t>query_cache_size</w:t>
+            </w:r>
+            <w:proofErr w:type="spellEnd"/>
+            <w:r>
+              <w:rPr>
+                <w:rFonts w:hint="eastAsia"/>
+                <w:szCs w:val="20"/>
+                <w:highlight w:val="yellow"/>
+              </w:rPr>
+              <w:t>}</w:t>
+            </w:r>
           </w:p>
         </w:tc>
       </w:tr>
@@ -3958,6 +4071,32 @@
                 <w:highlight w:val="yellow"/>
               </w:rPr>
             </w:pPr>
+            <w:r>
+              <w:rPr>
+                <w:rFonts w:hint="eastAsia"/>
+                <w:szCs w:val="20"/>
+                <w:highlight w:val="yellow"/>
+              </w:rPr>
+              <w:t>{</w:t>
+            </w:r>
+            <w:proofErr w:type="spellStart"/>
+            <w:r>
+              <w:rPr>
+                <w:rFonts w:hint="eastAsia"/>
+                <w:szCs w:val="20"/>
+                <w:highlight w:val="yellow"/>
+              </w:rPr>
+              <w:t>innodb_log_buffer_size</w:t>
+            </w:r>
+            <w:proofErr w:type="spellEnd"/>
+            <w:r>
+              <w:rPr>
+                <w:rFonts w:hint="eastAsia"/>
+                <w:szCs w:val="20"/>
+                <w:highlight w:val="yellow"/>
+              </w:rPr>
+              <w:t>}</w:t>
+            </w:r>
           </w:p>
         </w:tc>
       </w:tr>
@@ -4029,6 +4168,32 @@
                 <w:highlight w:val="yellow"/>
               </w:rPr>
             </w:pPr>
+            <w:r>
+              <w:rPr>
+                <w:rFonts w:hint="eastAsia"/>
+                <w:szCs w:val="20"/>
+                <w:highlight w:val="yellow"/>
+              </w:rPr>
+              <w:t>{</w:t>
+            </w:r>
+            <w:proofErr w:type="spellStart"/>
+            <w:r>
+              <w:rPr>
+                <w:rFonts w:hint="eastAsia"/>
+                <w:szCs w:val="20"/>
+                <w:highlight w:val="yellow"/>
+              </w:rPr>
+              <w:t>max_connections</w:t>
+            </w:r>
+            <w:proofErr w:type="spellEnd"/>
+            <w:r>
+              <w:rPr>
+                <w:rFonts w:hint="eastAsia"/>
+                <w:szCs w:val="20"/>
+                <w:highlight w:val="yellow"/>
+              </w:rPr>
+              <w:t>}</w:t>
+            </w:r>
           </w:p>
         </w:tc>
       </w:tr>
@@ -4118,6 +4283,32 @@
                 <w:highlight w:val="yellow"/>
               </w:rPr>
             </w:pPr>
+            <w:r>
+              <w:rPr>
+                <w:rFonts w:hint="eastAsia"/>
+                <w:szCs w:val="20"/>
+                <w:highlight w:val="yellow"/>
+              </w:rPr>
+              <w:t>{</w:t>
+            </w:r>
+            <w:proofErr w:type="spellStart"/>
+            <w:r>
+              <w:rPr>
+                <w:rFonts w:hint="eastAsia"/>
+                <w:szCs w:val="20"/>
+                <w:highlight w:val="yellow"/>
+              </w:rPr>
+              <w:t>max_used_connections</w:t>
+            </w:r>
+            <w:proofErr w:type="spellEnd"/>
+            <w:r>
+              <w:rPr>
+                <w:rFonts w:hint="eastAsia"/>
+                <w:szCs w:val="20"/>
+                <w:highlight w:val="yellow"/>
+              </w:rPr>
+              <w:t>}</w:t>
+            </w:r>
           </w:p>
         </w:tc>
       </w:tr>
@@ -4219,6 +4410,32 @@
                 <w:highlight w:val="yellow"/>
               </w:rPr>
             </w:pPr>
+            <w:r>
+              <w:rPr>
+                <w:rFonts w:hint="eastAsia"/>
+                <w:szCs w:val="20"/>
+                <w:highlight w:val="yellow"/>
+              </w:rPr>
+              <w:t>{</w:t>
+            </w:r>
+            <w:proofErr w:type="spellStart"/>
+            <w:r>
+              <w:rPr>
+                <w:rFonts w:hint="eastAsia"/>
+                <w:szCs w:val="20"/>
+                <w:highlight w:val="yellow"/>
+              </w:rPr>
+              <w:t>read_buffer_size</w:t>
+            </w:r>
+            <w:proofErr w:type="spellEnd"/>
+            <w:r>
+              <w:rPr>
+                <w:rFonts w:hint="eastAsia"/>
+                <w:szCs w:val="20"/>
+                <w:highlight w:val="yellow"/>
+              </w:rPr>
+              <w:t>}</w:t>
+            </w:r>
           </w:p>
         </w:tc>
       </w:tr>
@@ -4288,6 +4505,32 @@
                 <w:highlight w:val="yellow"/>
               </w:rPr>
             </w:pPr>
+            <w:r>
+              <w:rPr>
+                <w:rFonts w:hint="eastAsia"/>
+                <w:szCs w:val="20"/>
+                <w:highlight w:val="yellow"/>
+              </w:rPr>
+              <w:t>{</w:t>
+            </w:r>
+            <w:proofErr w:type="spellStart"/>
+            <w:r>
+              <w:rPr>
+                <w:rFonts w:hint="eastAsia"/>
+                <w:szCs w:val="20"/>
+                <w:highlight w:val="yellow"/>
+              </w:rPr>
+              <w:t>read_rnd_buffer_size</w:t>
+            </w:r>
+            <w:proofErr w:type="spellEnd"/>
+            <w:r>
+              <w:rPr>
+                <w:rFonts w:hint="eastAsia"/>
+                <w:szCs w:val="20"/>
+                <w:highlight w:val="yellow"/>
+              </w:rPr>
+              <w:t>}</w:t>
+            </w:r>
           </w:p>
         </w:tc>
       </w:tr>
@@ -4357,6 +4600,32 @@
                 <w:highlight w:val="yellow"/>
               </w:rPr>
             </w:pPr>
+            <w:r>
+              <w:rPr>
+                <w:rFonts w:hint="eastAsia"/>
+                <w:szCs w:val="20"/>
+                <w:highlight w:val="yellow"/>
+              </w:rPr>
+              <w:t>{</w:t>
+            </w:r>
+            <w:proofErr w:type="spellStart"/>
+            <w:r>
+              <w:rPr>
+                <w:rFonts w:hint="eastAsia"/>
+                <w:szCs w:val="20"/>
+                <w:highlight w:val="yellow"/>
+              </w:rPr>
+              <w:t>sort_buffer_size</w:t>
+            </w:r>
+            <w:proofErr w:type="spellEnd"/>
+            <w:r>
+              <w:rPr>
+                <w:rFonts w:hint="eastAsia"/>
+                <w:szCs w:val="20"/>
+                <w:highlight w:val="yellow"/>
+              </w:rPr>
+              <w:t>}</w:t>
+            </w:r>
           </w:p>
         </w:tc>
       </w:tr>
@@ -4426,6 +4695,32 @@
                 <w:highlight w:val="yellow"/>
               </w:rPr>
             </w:pPr>
+            <w:r>
+              <w:rPr>
+                <w:rFonts w:hint="eastAsia"/>
+                <w:szCs w:val="20"/>
+                <w:highlight w:val="yellow"/>
+              </w:rPr>
+              <w:t>{</w:t>
+            </w:r>
+            <w:proofErr w:type="spellStart"/>
+            <w:r>
+              <w:rPr>
+                <w:rFonts w:hint="eastAsia"/>
+                <w:szCs w:val="20"/>
+                <w:highlight w:val="yellow"/>
+              </w:rPr>
+              <w:t>join_buffer_size</w:t>
+            </w:r>
+            <w:proofErr w:type="spellEnd"/>
+            <w:r>
+              <w:rPr>
+                <w:rFonts w:hint="eastAsia"/>
+                <w:szCs w:val="20"/>
+                <w:highlight w:val="yellow"/>
+              </w:rPr>
+              <w:t>}</w:t>
+            </w:r>
           </w:p>
         </w:tc>
       </w:tr>
@@ -4495,6 +4790,32 @@
                 <w:highlight w:val="yellow"/>
               </w:rPr>
             </w:pPr>
+            <w:r>
+              <w:rPr>
+                <w:rFonts w:hint="eastAsia"/>
+                <w:szCs w:val="20"/>
+                <w:highlight w:val="yellow"/>
+              </w:rPr>
+              <w:t>{</w:t>
+            </w:r>
+            <w:proofErr w:type="spellStart"/>
+            <w:r>
+              <w:rPr>
+                <w:rFonts w:hint="eastAsia"/>
+                <w:szCs w:val="20"/>
+                <w:highlight w:val="yellow"/>
+              </w:rPr>
+              <w:t>binlog_cache_size</w:t>
+            </w:r>
+            <w:proofErr w:type="spellEnd"/>
+            <w:r>
+              <w:rPr>
+                <w:rFonts w:hint="eastAsia"/>
+                <w:szCs w:val="20"/>
+                <w:highlight w:val="yellow"/>
+              </w:rPr>
+              <w:t>}</w:t>
+            </w:r>
           </w:p>
         </w:tc>
       </w:tr>
@@ -4564,6 +4885,32 @@
                 <w:highlight w:val="yellow"/>
               </w:rPr>
             </w:pPr>
+            <w:r>
+              <w:rPr>
+                <w:rFonts w:hint="eastAsia"/>
+                <w:szCs w:val="20"/>
+                <w:highlight w:val="yellow"/>
+              </w:rPr>
+              <w:t>{</w:t>
+            </w:r>
+            <w:proofErr w:type="spellStart"/>
+            <w:r>
+              <w:rPr>
+                <w:rFonts w:hint="eastAsia"/>
+                <w:szCs w:val="20"/>
+                <w:highlight w:val="yellow"/>
+              </w:rPr>
+              <w:t>thread_stack</w:t>
+            </w:r>
+            <w:proofErr w:type="spellEnd"/>
+            <w:r>
+              <w:rPr>
+                <w:rFonts w:hint="eastAsia"/>
+                <w:szCs w:val="20"/>
+                <w:highlight w:val="yellow"/>
+              </w:rPr>
+              <w:t>}</w:t>
+            </w:r>
           </w:p>
         </w:tc>
       </w:tr>
@@ -4633,6 +4980,32 @@
                 <w:highlight w:val="yellow"/>
               </w:rPr>
             </w:pPr>
+            <w:r>
+              <w:rPr>
+                <w:rFonts w:hint="eastAsia"/>
+                <w:szCs w:val="20"/>
+                <w:highlight w:val="yellow"/>
+              </w:rPr>
+              <w:t>{</w:t>
+            </w:r>
+            <w:proofErr w:type="spellStart"/>
+            <w:r>
+              <w:rPr>
+                <w:rFonts w:hint="eastAsia"/>
+                <w:szCs w:val="20"/>
+                <w:highlight w:val="yellow"/>
+              </w:rPr>
+              <w:t>tmp_table_size</w:t>
+            </w:r>
+            <w:proofErr w:type="spellEnd"/>
+            <w:r>
+              <w:rPr>
+                <w:rFonts w:hint="eastAsia"/>
+                <w:szCs w:val="20"/>
+                <w:highlight w:val="yellow"/>
+              </w:rPr>
+              <w:t>}</w:t>
+            </w:r>
           </w:p>
         </w:tc>
       </w:tr>
@@ -5012,10 +5385,10 @@
         <w:tblLook w:val="04A0" w:firstRow="1" w:lastRow="0" w:firstColumn="1" w:lastColumn="0" w:noHBand="0" w:noVBand="1"/>
       </w:tblPr>
       <w:tblGrid>
-        <w:gridCol w:w="2398"/>
-        <w:gridCol w:w="999"/>
-        <w:gridCol w:w="851"/>
-        <w:gridCol w:w="4768"/>
+        <w:gridCol w:w="2397"/>
+        <w:gridCol w:w="893"/>
+        <w:gridCol w:w="2519"/>
+        <w:gridCol w:w="3207"/>
       </w:tblGrid>
       <w:tr>
         <w:tc>
@@ -5156,6 +5529,29 @@
                 <w:highlight w:val="yellow"/>
               </w:rPr>
             </w:pPr>
+            <w:r>
+              <w:rPr>
+                <w:rFonts w:asciiTheme="minorHAnsi" w:eastAsiaTheme="minorHAnsi" w:hAnsiTheme="minorHAnsi" w:hint="eastAsia"/>
+                <w:highlight w:val="yellow"/>
+              </w:rPr>
+              <w:t>{</w:t>
+            </w:r>
+            <w:proofErr w:type="spellStart"/>
+            <w:r>
+              <w:rPr>
+                <w:rFonts w:asciiTheme="minorHAnsi" w:eastAsiaTheme="minorHAnsi" w:hAnsiTheme="minorHAnsi" w:hint="eastAsia"/>
+                <w:highlight w:val="yellow"/>
+              </w:rPr>
+              <w:t>key_buffer_size</w:t>
+            </w:r>
+            <w:proofErr w:type="spellEnd"/>
+            <w:r>
+              <w:rPr>
+                <w:rFonts w:asciiTheme="minorHAnsi" w:eastAsiaTheme="minorHAnsi" w:hAnsiTheme="minorHAnsi" w:hint="eastAsia"/>
+                <w:highlight w:val="yellow"/>
+              </w:rPr>
+              <w:t>}</w:t>
+            </w:r>
           </w:p>
         </w:tc>
         <w:tc>
@@ -5290,6 +5686,29 @@
                 <w:highlight w:val="yellow"/>
               </w:rPr>
             </w:pPr>
+            <w:r>
+              <w:rPr>
+                <w:rFonts w:asciiTheme="minorHAnsi" w:eastAsiaTheme="minorHAnsi" w:hAnsiTheme="minorHAnsi" w:hint="eastAsia"/>
+                <w:highlight w:val="yellow"/>
+              </w:rPr>
+              <w:t>{</w:t>
+            </w:r>
+            <w:proofErr w:type="spellStart"/>
+            <w:r>
+              <w:rPr>
+                <w:rFonts w:asciiTheme="minorHAnsi" w:eastAsiaTheme="minorHAnsi" w:hAnsiTheme="minorHAnsi" w:hint="eastAsia"/>
+                <w:highlight w:val="yellow"/>
+              </w:rPr>
+              <w:t>innodb_buffer_pool_size</w:t>
+            </w:r>
+            <w:proofErr w:type="spellEnd"/>
+            <w:r>
+              <w:rPr>
+                <w:rFonts w:asciiTheme="minorHAnsi" w:eastAsiaTheme="minorHAnsi" w:hAnsiTheme="minorHAnsi" w:hint="eastAsia"/>
+                <w:highlight w:val="yellow"/>
+              </w:rPr>
+              <w:t>}</w:t>
+            </w:r>
           </w:p>
         </w:tc>
         <w:tc>
@@ -5410,6 +5829,29 @@
                 <w:highlight w:val="yellow"/>
               </w:rPr>
             </w:pPr>
+            <w:r>
+              <w:rPr>
+                <w:rFonts w:asciiTheme="minorHAnsi" w:eastAsiaTheme="minorHAnsi" w:hAnsiTheme="minorHAnsi" w:hint="eastAsia"/>
+                <w:highlight w:val="yellow"/>
+              </w:rPr>
+              <w:t>{</w:t>
+            </w:r>
+            <w:proofErr w:type="spellStart"/>
+            <w:r>
+              <w:rPr>
+                <w:rFonts w:asciiTheme="minorHAnsi" w:eastAsiaTheme="minorHAnsi" w:hAnsiTheme="minorHAnsi" w:hint="eastAsia"/>
+                <w:highlight w:val="yellow"/>
+              </w:rPr>
+              <w:t>innodb_log_buffer_size</w:t>
+            </w:r>
+            <w:proofErr w:type="spellEnd"/>
+            <w:r>
+              <w:rPr>
+                <w:rFonts w:asciiTheme="minorHAnsi" w:eastAsiaTheme="minorHAnsi" w:hAnsiTheme="minorHAnsi" w:hint="eastAsia"/>
+                <w:highlight w:val="yellow"/>
+              </w:rPr>
+              <w:t>}</w:t>
+            </w:r>
           </w:p>
         </w:tc>
         <w:tc>
@@ -5511,6 +5953,29 @@
                 <w:highlight w:val="yellow"/>
               </w:rPr>
             </w:pPr>
+            <w:r>
+              <w:rPr>
+                <w:rFonts w:asciiTheme="minorHAnsi" w:eastAsiaTheme="minorHAnsi" w:hAnsiTheme="minorHAnsi" w:hint="eastAsia"/>
+                <w:highlight w:val="yellow"/>
+              </w:rPr>
+              <w:t>{</w:t>
+            </w:r>
+            <w:proofErr w:type="spellStart"/>
+            <w:r>
+              <w:rPr>
+                <w:rFonts w:asciiTheme="minorHAnsi" w:eastAsiaTheme="minorHAnsi" w:hAnsiTheme="minorHAnsi" w:hint="eastAsia"/>
+                <w:highlight w:val="yellow"/>
+              </w:rPr>
+              <w:t>max_connections</w:t>
+            </w:r>
+            <w:proofErr w:type="spellEnd"/>
+            <w:r>
+              <w:rPr>
+                <w:rFonts w:asciiTheme="minorHAnsi" w:eastAsiaTheme="minorHAnsi" w:hAnsiTheme="minorHAnsi" w:hint="eastAsia"/>
+                <w:highlight w:val="yellow"/>
+              </w:rPr>
+              <w:t>}</w:t>
+            </w:r>
           </w:p>
         </w:tc>
         <w:tc>
@@ -5594,6 +6059,29 @@
                 <w:highlight w:val="yellow"/>
               </w:rPr>
             </w:pPr>
+            <w:r>
+              <w:rPr>
+                <w:rFonts w:asciiTheme="minorHAnsi" w:eastAsiaTheme="minorHAnsi" w:hAnsiTheme="minorHAnsi" w:hint="eastAsia"/>
+                <w:highlight w:val="yellow"/>
+              </w:rPr>
+              <w:t>{</w:t>
+            </w:r>
+            <w:proofErr w:type="spellStart"/>
+            <w:r>
+              <w:rPr>
+                <w:rFonts w:asciiTheme="minorHAnsi" w:eastAsiaTheme="minorHAnsi" w:hAnsiTheme="minorHAnsi" w:hint="eastAsia"/>
+                <w:highlight w:val="yellow"/>
+              </w:rPr>
+              <w:t>read_buffer_size</w:t>
+            </w:r>
+            <w:proofErr w:type="spellEnd"/>
+            <w:r>
+              <w:rPr>
+                <w:rFonts w:asciiTheme="minorHAnsi" w:eastAsiaTheme="minorHAnsi" w:hAnsiTheme="minorHAnsi" w:hint="eastAsia"/>
+                <w:highlight w:val="yellow"/>
+              </w:rPr>
+              <w:t>}</w:t>
+            </w:r>
           </w:p>
         </w:tc>
         <w:tc>
@@ -5685,6 +6173,29 @@
                 <w:highlight w:val="yellow"/>
               </w:rPr>
             </w:pPr>
+            <w:r>
+              <w:rPr>
+                <w:rFonts w:asciiTheme="minorHAnsi" w:eastAsiaTheme="minorHAnsi" w:hAnsiTheme="minorHAnsi" w:hint="eastAsia"/>
+                <w:highlight w:val="yellow"/>
+              </w:rPr>
+              <w:t>{</w:t>
+            </w:r>
+            <w:proofErr w:type="spellStart"/>
+            <w:r>
+              <w:rPr>
+                <w:rFonts w:asciiTheme="minorHAnsi" w:eastAsiaTheme="minorHAnsi" w:hAnsiTheme="minorHAnsi" w:hint="eastAsia"/>
+                <w:highlight w:val="yellow"/>
+              </w:rPr>
+              <w:t>read_rnd_buffer_size</w:t>
+            </w:r>
+            <w:proofErr w:type="spellEnd"/>
+            <w:r>
+              <w:rPr>
+                <w:rFonts w:asciiTheme="minorHAnsi" w:eastAsiaTheme="minorHAnsi" w:hAnsiTheme="minorHAnsi" w:hint="eastAsia"/>
+                <w:highlight w:val="yellow"/>
+              </w:rPr>
+              <w:t>}</w:t>
+            </w:r>
           </w:p>
         </w:tc>
         <w:tc>
@@ -5776,6 +6287,29 @@
                 <w:highlight w:val="yellow"/>
               </w:rPr>
             </w:pPr>
+            <w:r>
+              <w:rPr>
+                <w:rFonts w:asciiTheme="minorHAnsi" w:eastAsiaTheme="minorHAnsi" w:hAnsiTheme="minorHAnsi" w:hint="eastAsia"/>
+                <w:highlight w:val="yellow"/>
+              </w:rPr>
+              <w:t>{</w:t>
+            </w:r>
+            <w:proofErr w:type="spellStart"/>
+            <w:r>
+              <w:rPr>
+                <w:rFonts w:asciiTheme="minorHAnsi" w:eastAsiaTheme="minorHAnsi" w:hAnsiTheme="minorHAnsi" w:hint="eastAsia"/>
+                <w:highlight w:val="yellow"/>
+              </w:rPr>
+              <w:t>sort_buffer_size</w:t>
+            </w:r>
+            <w:proofErr w:type="spellEnd"/>
+            <w:r>
+              <w:rPr>
+                <w:rFonts w:asciiTheme="minorHAnsi" w:eastAsiaTheme="minorHAnsi" w:hAnsiTheme="minorHAnsi" w:hint="eastAsia"/>
+                <w:highlight w:val="yellow"/>
+              </w:rPr>
+              <w:t>}</w:t>
+            </w:r>
           </w:p>
         </w:tc>
         <w:tc>
@@ -5867,6 +6401,29 @@
                 <w:highlight w:val="yellow"/>
               </w:rPr>
             </w:pPr>
+            <w:r>
+              <w:rPr>
+                <w:rFonts w:asciiTheme="minorHAnsi" w:eastAsiaTheme="minorHAnsi" w:hAnsiTheme="minorHAnsi" w:hint="eastAsia"/>
+                <w:highlight w:val="yellow"/>
+              </w:rPr>
+              <w:t>{</w:t>
+            </w:r>
+            <w:proofErr w:type="spellStart"/>
+            <w:r>
+              <w:rPr>
+                <w:rFonts w:asciiTheme="minorHAnsi" w:eastAsiaTheme="minorHAnsi" w:hAnsiTheme="minorHAnsi" w:hint="eastAsia"/>
+                <w:highlight w:val="yellow"/>
+              </w:rPr>
+              <w:t>join_buffer_size</w:t>
+            </w:r>
+            <w:proofErr w:type="spellEnd"/>
+            <w:r>
+              <w:rPr>
+                <w:rFonts w:asciiTheme="minorHAnsi" w:eastAsiaTheme="minorHAnsi" w:hAnsiTheme="minorHAnsi" w:hint="eastAsia"/>
+                <w:highlight w:val="yellow"/>
+              </w:rPr>
+              <w:t>}</w:t>
+            </w:r>
           </w:p>
         </w:tc>
         <w:tc>
@@ -5958,6 +6515,29 @@
                 <w:highlight w:val="yellow"/>
               </w:rPr>
             </w:pPr>
+            <w:r>
+              <w:rPr>
+                <w:rFonts w:asciiTheme="minorHAnsi" w:eastAsiaTheme="minorHAnsi" w:hAnsiTheme="minorHAnsi" w:hint="eastAsia"/>
+                <w:highlight w:val="yellow"/>
+              </w:rPr>
+              <w:t>{</w:t>
+            </w:r>
+            <w:proofErr w:type="spellStart"/>
+            <w:r>
+              <w:rPr>
+                <w:rFonts w:asciiTheme="minorHAnsi" w:eastAsiaTheme="minorHAnsi" w:hAnsiTheme="minorHAnsi" w:hint="eastAsia"/>
+                <w:highlight w:val="yellow"/>
+              </w:rPr>
+              <w:t>binlog_cache_size</w:t>
+            </w:r>
+            <w:proofErr w:type="spellEnd"/>
+            <w:r>
+              <w:rPr>
+                <w:rFonts w:asciiTheme="minorHAnsi" w:eastAsiaTheme="minorHAnsi" w:hAnsiTheme="minorHAnsi" w:hint="eastAsia"/>
+                <w:highlight w:val="yellow"/>
+              </w:rPr>
+              <w:t>}</w:t>
+            </w:r>
           </w:p>
         </w:tc>
         <w:tc>
@@ -6067,6 +6647,29 @@
                 <w:highlight w:val="yellow"/>
               </w:rPr>
             </w:pPr>
+            <w:r>
+              <w:rPr>
+                <w:rFonts w:asciiTheme="minorHAnsi" w:eastAsiaTheme="minorHAnsi" w:hAnsiTheme="minorHAnsi" w:hint="eastAsia"/>
+                <w:highlight w:val="yellow"/>
+              </w:rPr>
+              <w:t>{</w:t>
+            </w:r>
+            <w:proofErr w:type="spellStart"/>
+            <w:r>
+              <w:rPr>
+                <w:rFonts w:asciiTheme="minorHAnsi" w:eastAsiaTheme="minorHAnsi" w:hAnsiTheme="minorHAnsi" w:hint="eastAsia"/>
+                <w:highlight w:val="yellow"/>
+              </w:rPr>
+              <w:t>thread_stack</w:t>
+            </w:r>
+            <w:proofErr w:type="spellEnd"/>
+            <w:r>
+              <w:rPr>
+                <w:rFonts w:asciiTheme="minorHAnsi" w:eastAsiaTheme="minorHAnsi" w:hAnsiTheme="minorHAnsi" w:hint="eastAsia"/>
+                <w:highlight w:val="yellow"/>
+              </w:rPr>
+              <w:t>}</w:t>
+            </w:r>
           </w:p>
         </w:tc>
         <w:tc>
@@ -6153,6 +6756,29 @@
                 <w:highlight w:val="yellow"/>
               </w:rPr>
             </w:pPr>
+            <w:r>
+              <w:rPr>
+                <w:rFonts w:asciiTheme="minorHAnsi" w:eastAsiaTheme="minorHAnsi" w:hAnsiTheme="minorHAnsi" w:hint="eastAsia"/>
+                <w:highlight w:val="yellow"/>
+              </w:rPr>
+              <w:t>{</w:t>
+            </w:r>
+            <w:proofErr w:type="spellStart"/>
+            <w:r>
+              <w:rPr>
+                <w:rFonts w:asciiTheme="minorHAnsi" w:eastAsiaTheme="minorHAnsi" w:hAnsiTheme="minorHAnsi" w:hint="eastAsia"/>
+                <w:highlight w:val="yellow"/>
+              </w:rPr>
+              <w:t>tmp_table_size</w:t>
+            </w:r>
+            <w:proofErr w:type="spellEnd"/>
+            <w:r>
+              <w:rPr>
+                <w:rFonts w:asciiTheme="minorHAnsi" w:eastAsiaTheme="minorHAnsi" w:hAnsiTheme="minorHAnsi" w:hint="eastAsia"/>
+                <w:highlight w:val="yellow"/>
+              </w:rPr>
+              <w:t>}</w:t>
+            </w:r>
           </w:p>
         </w:tc>
         <w:tc>
@@ -6453,6 +7079,7 @@
                 <w:sz w:val="20"/>
                 <w:szCs w:val="20"/>
               </w:rPr>
+              <w:lastRenderedPageBreak/>
               <w:t>항목</w:t>
             </w:r>
           </w:p>
@@ -6668,7 +7295,6 @@
             </w:pPr>
             <w:proofErr w:type="spellStart"/>
             <w:r>
-              <w:lastRenderedPageBreak/>
               <w:t>Innodb_buffer_pool_reads</w:t>
             </w:r>
             <w:proofErr w:type="spellEnd"/>
@@ -6757,15 +7383,7 @@
             </w:r>
             <w:proofErr w:type="spellEnd"/>
             <w:r>
-              <w:t xml:space="preserve"> could not satisfy from the buffer </w:t>
-            </w:r>
-            <w:proofErr w:type="gramStart"/>
-            <w:r>
-              <w:t>pool, and</w:t>
-            </w:r>
-            <w:proofErr w:type="gramEnd"/>
-            <w:r>
-              <w:t xml:space="preserve"> had to read directly from disk.</w:t>
+              <w:t xml:space="preserve"> could not satisfy from the buffer pool, and had to read directly from disk.</w:t>
             </w:r>
           </w:p>
         </w:tc>
@@ -6805,25 +7423,7 @@
                 <w:sz w:val="16"/>
                 <w:szCs w:val="16"/>
               </w:rPr>
-              <w:t xml:space="preserve"> </w:t>
-            </w:r>
-            <w:proofErr w:type="gramStart"/>
-            <w:r>
-              <w:rPr>
-                <w:rFonts w:hint="eastAsia"/>
-                <w:sz w:val="16"/>
-                <w:szCs w:val="16"/>
-              </w:rPr>
-              <w:t>buffer 에</w:t>
-            </w:r>
-            <w:proofErr w:type="gramEnd"/>
-            <w:r>
-              <w:rPr>
-                <w:rFonts w:hint="eastAsia"/>
-                <w:sz w:val="16"/>
-                <w:szCs w:val="16"/>
-              </w:rPr>
-              <w:t xml:space="preserve"> 적재 된 data </w:t>
+              <w:t xml:space="preserve"> buffer에 적재된 data </w:t>
             </w:r>
           </w:p>
           <w:p>
@@ -6916,17 +7516,12 @@
               <w:t xml:space="preserve"> / </w:t>
             </w:r>
             <w:proofErr w:type="spellStart"/>
-            <w:proofErr w:type="gramStart"/>
             <w:r>
               <w:t>iReadRequests</w:t>
             </w:r>
             <w:proofErr w:type="spellEnd"/>
             <w:r>
-              <w:t>)*</w:t>
-            </w:r>
-            <w:proofErr w:type="gramEnd"/>
-            <w:r>
-              <w:t>100)</w:t>
+              <w:t>)*100)</w:t>
             </w:r>
           </w:p>
         </w:tc>
@@ -7651,19 +8246,11 @@
             </w:r>
             <w:proofErr w:type="spellStart"/>
             <w:r>
-              <w:t>key_Read_</w:t>
-            </w:r>
-            <w:proofErr w:type="gramStart"/>
-            <w:r>
-              <w:t>Requests</w:t>
+              <w:t>key_Read_Requests</w:t>
             </w:r>
             <w:proofErr w:type="spellEnd"/>
             <w:r>
-              <w:t>)*</w:t>
-            </w:r>
-            <w:proofErr w:type="gramEnd"/>
-            <w:r>
-              <w:t>100)</w:t>
+              <w:t>)*100)</w:t>
             </w:r>
           </w:p>
         </w:tc>
@@ -8030,6 +8617,7 @@
                 <w:b/>
                 <w:szCs w:val="20"/>
               </w:rPr>
+              <w:lastRenderedPageBreak/>
               <w:t>테이블 스키마(</w:t>
             </w:r>
             <w:proofErr w:type="spellStart"/>
@@ -8136,20 +8724,9 @@
                 <w:sz w:val="16"/>
                 <w:szCs w:val="16"/>
               </w:rPr>
-              <w:t>information_</w:t>
-            </w:r>
-            <w:proofErr w:type="gramStart"/>
-            <w:r>
-              <w:rPr>
-                <w:rFonts w:hint="eastAsia"/>
-                <w:b/>
-                <w:sz w:val="16"/>
-                <w:szCs w:val="16"/>
-              </w:rPr>
-              <w:t>schema.tables</w:t>
+              <w:t>information_schema.tables</w:t>
             </w:r>
             <w:proofErr w:type="spellEnd"/>
-            <w:proofErr w:type="gramEnd"/>
           </w:p>
         </w:tc>
         <w:tc>
@@ -8263,32 +8840,22 @@
                 <w:sz w:val="16"/>
                 <w:szCs w:val="16"/>
               </w:rPr>
-              <w:t>information_</w:t>
-            </w:r>
-            <w:proofErr w:type="gramStart"/>
-            <w:r>
-              <w:rPr>
-                <w:rFonts w:hint="eastAsia"/>
+              <w:t>information_schema.tables</w:t>
+            </w:r>
+            <w:proofErr w:type="spellEnd"/>
+            <w:r>
+              <w:rPr>
                 <w:sz w:val="16"/>
                 <w:szCs w:val="16"/>
               </w:rPr>
-              <w:t>schema.tables</w:t>
-            </w:r>
-            <w:proofErr w:type="spellEnd"/>
-            <w:proofErr w:type="gramEnd"/>
-            <w:r>
-              <w:rPr>
+              <w:t>;</w:t>
+            </w:r>
+            <w:r>
+              <w:rPr>
+                <w:rFonts w:hint="eastAsia"/>
                 <w:sz w:val="16"/>
                 <w:szCs w:val="16"/>
               </w:rPr>
-              <w:t>;</w:t>
-            </w:r>
-            <w:r>
-              <w:rPr>
-                <w:rFonts w:hint="eastAsia"/>
-                <w:sz w:val="16"/>
-                <w:szCs w:val="16"/>
-              </w:rPr>
               <w:t xml:space="preserve"> </w:t>
             </w:r>
           </w:p>
@@ -8304,16 +8871,7 @@
                 <w:rFonts w:hint="eastAsia"/>
                 <w:szCs w:val="20"/>
               </w:rPr>
-              <w:lastRenderedPageBreak/>
-              <w:t xml:space="preserve">DB Size </w:t>
-            </w:r>
-            <w:proofErr w:type="gramStart"/>
-            <w:r>
-              <w:rPr>
-                <w:rFonts w:hint="eastAsia"/>
-                <w:szCs w:val="20"/>
-              </w:rPr>
-              <w:t>=</w:t>
+              <w:t>DB Size =</w:t>
             </w:r>
             <w:r>
               <w:rPr>
@@ -8340,7 +8898,6 @@
               </w:rPr>
               <w:t>B</w:t>
             </w:r>
-            <w:proofErr w:type="gramEnd"/>
           </w:p>
         </w:tc>
       </w:tr>
@@ -9045,6 +9602,31 @@
                 <w:highlight w:val="yellow"/>
               </w:rPr>
             </w:pPr>
+            <w:r>
+              <w:rPr>
+                <w:rFonts w:hint="eastAsia"/>
+                <w:szCs w:val="20"/>
+                <w:highlight w:val="yellow"/>
+              </w:rPr>
+              <w:t>{</w:t>
+            </w:r>
+            <w:proofErr w:type="spellStart"/>
+            <w:r>
+              <w:rPr>
+                <w:szCs w:val="20"/>
+                <w:highlight w:val="yellow"/>
+              </w:rPr>
+              <w:t>max_connections</w:t>
+            </w:r>
+            <w:proofErr w:type="spellEnd"/>
+            <w:r>
+              <w:rPr>
+                <w:rFonts w:hint="eastAsia"/>
+                <w:szCs w:val="20"/>
+                <w:highlight w:val="yellow"/>
+              </w:rPr>
+              <w:t>}</w:t>
+            </w:r>
           </w:p>
         </w:tc>
         <w:tc>
@@ -9188,23 +9770,7 @@
                 <w:sz w:val="18"/>
                 <w:szCs w:val="18"/>
               </w:rPr>
-              <w:t xml:space="preserve"> </w:t>
-            </w:r>
-            <w:proofErr w:type="gramStart"/>
-            <w:r>
-              <w:rPr>
-                <w:sz w:val="18"/>
-                <w:szCs w:val="18"/>
-              </w:rPr>
-              <w:t>접속 됐던</w:t>
-            </w:r>
-            <w:proofErr w:type="gramEnd"/>
-            <w:r>
-              <w:rPr>
-                <w:sz w:val="18"/>
-                <w:szCs w:val="18"/>
-              </w:rPr>
-              <w:t xml:space="preserve"> 클라이언트 수</w:t>
+              <w:t xml:space="preserve"> 접속 됐던 클라이언트 수</w:t>
             </w:r>
           </w:p>
         </w:tc>
@@ -9614,6 +10180,7 @@
                 <w:kern w:val="0"/>
                 <w:szCs w:val="20"/>
               </w:rPr>
+              <w:lastRenderedPageBreak/>
               <w:t>Threads_running</w:t>
             </w:r>
             <w:proofErr w:type="spellEnd"/>
@@ -10330,6 +10897,35 @@
                 <w:szCs w:val="20"/>
               </w:rPr>
             </w:pPr>
+            <w:r>
+              <w:rPr>
+                <w:rFonts w:hint="eastAsia"/>
+                <w:sz w:val="20"/>
+                <w:szCs w:val="20"/>
+                <w:highlight w:val="yellow"/>
+              </w:rPr>
+              <w:t>{</w:t>
+            </w:r>
+            <w:proofErr w:type="spellStart"/>
+            <w:r>
+              <w:rPr>
+                <w:rFonts w:hint="eastAsia"/>
+                <w:sz w:val="20"/>
+                <w:szCs w:val="20"/>
+                <w:highlight w:val="yellow"/>
+              </w:rPr>
+              <w:t>tmpdir</w:t>
+            </w:r>
+            <w:proofErr w:type="spellEnd"/>
+            <w:r>
+              <w:rPr>
+                <w:rFonts w:hint="eastAsia"/>
+                <w:sz w:val="20"/>
+                <w:szCs w:val="20"/>
+                <w:highlight w:val="yellow"/>
+              </w:rPr>
+              <w:t>}</w:t>
+            </w:r>
           </w:p>
         </w:tc>
         <w:tc>
@@ -10795,13 +11391,12 @@
                 <w:szCs w:val="20"/>
               </w:rPr>
             </w:pPr>
-            <w:proofErr w:type="gramStart"/>
             <w:r>
               <w:rPr>
                 <w:sz w:val="20"/>
                 <w:szCs w:val="20"/>
               </w:rPr>
-              <w:t xml:space="preserve">( </w:t>
+              <w:t>(</w:t>
             </w:r>
             <w:proofErr w:type="spellStart"/>
             <w:r>
@@ -10809,15 +11404,7 @@
                 <w:sz w:val="20"/>
                 <w:szCs w:val="20"/>
               </w:rPr>
-              <w:t>created</w:t>
-            </w:r>
-            <w:proofErr w:type="gramEnd"/>
-            <w:r>
-              <w:rPr>
-                <w:sz w:val="20"/>
-                <w:szCs w:val="20"/>
-              </w:rPr>
-              <w:t>_tmp_disk_tables</w:t>
+              <w:t>created_tmp_disk_tables</w:t>
             </w:r>
             <w:proofErr w:type="spellEnd"/>
             <w:r>
@@ -11146,7 +11733,6 @@
         <w:rPr>
           <w:rFonts w:hint="eastAsia"/>
         </w:rPr>
-        <w:lastRenderedPageBreak/>
         <w:t>Error Log</w:t>
       </w:r>
       <w:bookmarkEnd w:id="81"/>
@@ -11173,14 +11759,7 @@
         <w:rPr>
           <w:rFonts w:hint="eastAsia"/>
         </w:rPr>
-        <w:t xml:space="preserve">확인하여 성능에 영향을 미치는 항목에 대해 </w:t>
-      </w:r>
-      <w:proofErr w:type="gramStart"/>
-      <w:r>
-        <w:rPr>
-          <w:rFonts w:hint="eastAsia"/>
-        </w:rPr>
-        <w:t>분석</w:t>
+        <w:t>확인하여 성능에 영향을 미치는 항목에 대해 분석</w:t>
       </w:r>
       <w:r>
         <w:t xml:space="preserve"> </w:t>
@@ -11189,14 +11768,7 @@
         <w:rPr>
           <w:rFonts w:hint="eastAsia"/>
         </w:rPr>
-        <w:t>합니다</w:t>
-      </w:r>
-      <w:proofErr w:type="gramEnd"/>
-      <w:r>
-        <w:rPr>
-          <w:rFonts w:hint="eastAsia"/>
-        </w:rPr>
-        <w:t>.</w:t>
+        <w:t>합니다.</w:t>
       </w:r>
     </w:p>
     <w:p>
@@ -12678,6 +13250,7 @@
                 <w:sz w:val="18"/>
                 <w:szCs w:val="18"/>
               </w:rPr>
+              <w:lastRenderedPageBreak/>
               <w:t>2</w:t>
             </w:r>
           </w:p>
@@ -13982,6 +14555,7 @@
               <w:rPr>
                 <w:rFonts w:hint="eastAsia"/>
               </w:rPr>
+              <w:lastRenderedPageBreak/>
               <w:t>모든</w:t>
             </w:r>
             <w:r>
@@ -14113,7 +14687,6 @@
               <w:rPr>
                 <w:rFonts w:asciiTheme="majorHAnsi" w:eastAsiaTheme="majorHAnsi" w:hAnsiTheme="majorHAnsi"/>
               </w:rPr>
-              <w:lastRenderedPageBreak/>
               <w:t>Delete</w:t>
             </w:r>
             <w:r>
@@ -14897,6 +15470,7 @@
           <w:kern w:val="0"/>
           <w:sz w:val="22"/>
         </w:rPr>
+        <w:lastRenderedPageBreak/>
         <w:t>Created_tmp_tables</w:t>
       </w:r>
       <w:proofErr w:type="spellEnd"/>
@@ -16119,6 +16693,7 @@
                 <w:rFonts w:asciiTheme="majorHAnsi" w:eastAsiaTheme="majorHAnsi" w:hAnsiTheme="majorHAnsi" w:hint="eastAsia"/>
                 <w:highlight w:val="yellow"/>
               </w:rPr>
+              <w:lastRenderedPageBreak/>
               <w:t>{</w:t>
             </w:r>
             <w:proofErr w:type="spellStart"/>
@@ -16280,7 +16855,6 @@
               <w:rPr>
                 <w:rFonts w:asciiTheme="majorHAnsi" w:eastAsiaTheme="majorHAnsi" w:hAnsiTheme="majorHAnsi" w:hint="eastAsia"/>
               </w:rPr>
-              <w:lastRenderedPageBreak/>
               <w:t>M</w:t>
             </w:r>
             <w:r>
@@ -16852,25 +17426,7 @@
                 <w:color w:val="000000" w:themeColor="text1"/>
                 <w:szCs w:val="20"/>
               </w:rPr>
-              <w:t xml:space="preserve">ulti </w:t>
-            </w:r>
-            <w:proofErr w:type="gramStart"/>
-            <w:r>
-              <w:rPr>
-                <w:rFonts w:asciiTheme="majorHAnsi" w:eastAsiaTheme="majorHAnsi" w:hAnsiTheme="majorHAnsi" w:cs="굴림"/>
-                <w:color w:val="000000" w:themeColor="text1"/>
-                <w:szCs w:val="20"/>
-              </w:rPr>
-              <w:t>merge :</w:t>
-            </w:r>
-            <w:proofErr w:type="gramEnd"/>
-            <w:r>
-              <w:rPr>
-                <w:rFonts w:asciiTheme="majorHAnsi" w:eastAsiaTheme="majorHAnsi" w:hAnsiTheme="majorHAnsi" w:cs="굴림"/>
-                <w:color w:val="000000" w:themeColor="text1"/>
-                <w:szCs w:val="20"/>
-              </w:rPr>
-              <w:t xml:space="preserve"> data </w:t>
+              <w:t xml:space="preserve">ulti merge : data </w:t>
             </w:r>
             <w:r>
               <w:rPr>
@@ -20714,7 +21270,6 @@
   <w:style w:type="character" w:default="1" w:styleId="a1">
     <w:name w:val="Default Paragraph Font"/>
     <w:uiPriority w:val="1"/>
-    <w:semiHidden/>
     <w:unhideWhenUsed/>
   </w:style>
   <w:style w:type="table" w:default="1" w:styleId="a2">

</xml_diff>

<commit_message>
global variables 및 os info 한 사이클 테스트 완료
</commit_message>
<xml_diff>
--- a/sample/sample_diagnostic_report.docx
+++ b/sample/sample_diagnostic_report.docx
@@ -5525,13 +5525,13 @@
             <w:pPr>
               <w:jc w:val="center"/>
               <w:rPr>
-                <w:rFonts w:asciiTheme="minorHAnsi" w:eastAsiaTheme="minorHAnsi" w:hAnsiTheme="minorHAnsi"/>
-                <w:highlight w:val="yellow"/>
-              </w:rPr>
-            </w:pPr>
-            <w:r>
-              <w:rPr>
-                <w:rFonts w:asciiTheme="minorHAnsi" w:eastAsiaTheme="minorHAnsi" w:hAnsiTheme="minorHAnsi" w:hint="eastAsia"/>
+                <w:rFonts w:ascii="맑은 고딕" w:hAnsi="맑은 고딕"/>
+                <w:highlight w:val="yellow"/>
+              </w:rPr>
+            </w:pPr>
+            <w:r>
+              <w:rPr>
+                <w:rFonts w:ascii="맑은 고딕" w:hAnsi="맑은 고딕" w:hint="eastAsia"/>
                 <w:highlight w:val="yellow"/>
               </w:rPr>
               <w:t>{</w:t>
@@ -5539,7 +5539,7 @@
             <w:proofErr w:type="spellStart"/>
             <w:r>
               <w:rPr>
-                <w:rFonts w:asciiTheme="minorHAnsi" w:eastAsiaTheme="minorHAnsi" w:hAnsiTheme="minorHAnsi" w:hint="eastAsia"/>
+                <w:rFonts w:ascii="맑은 고딕" w:hAnsi="맑은 고딕" w:hint="eastAsia"/>
                 <w:highlight w:val="yellow"/>
               </w:rPr>
               <w:t>key_buffer_size</w:t>
@@ -5547,7 +5547,7 @@
             <w:proofErr w:type="spellEnd"/>
             <w:r>
               <w:rPr>
-                <w:rFonts w:asciiTheme="minorHAnsi" w:eastAsiaTheme="minorHAnsi" w:hAnsiTheme="minorHAnsi" w:hint="eastAsia"/>
+                <w:rFonts w:ascii="맑은 고딕" w:hAnsi="맑은 고딕" w:hint="eastAsia"/>
                 <w:highlight w:val="yellow"/>
               </w:rPr>
               <w:t>}</w:t>
@@ -5682,13 +5682,13 @@
             <w:pPr>
               <w:jc w:val="center"/>
               <w:rPr>
-                <w:rFonts w:asciiTheme="minorHAnsi" w:eastAsiaTheme="minorHAnsi" w:hAnsiTheme="minorHAnsi"/>
-                <w:highlight w:val="yellow"/>
-              </w:rPr>
-            </w:pPr>
-            <w:r>
-              <w:rPr>
-                <w:rFonts w:asciiTheme="minorHAnsi" w:eastAsiaTheme="minorHAnsi" w:hAnsiTheme="minorHAnsi" w:hint="eastAsia"/>
+                <w:rFonts w:ascii="맑은 고딕" w:hAnsi="맑은 고딕"/>
+                <w:highlight w:val="yellow"/>
+              </w:rPr>
+            </w:pPr>
+            <w:r>
+              <w:rPr>
+                <w:rFonts w:ascii="맑은 고딕" w:hAnsi="맑은 고딕" w:hint="eastAsia"/>
                 <w:highlight w:val="yellow"/>
               </w:rPr>
               <w:t>{</w:t>
@@ -5696,7 +5696,7 @@
             <w:proofErr w:type="spellStart"/>
             <w:r>
               <w:rPr>
-                <w:rFonts w:asciiTheme="minorHAnsi" w:eastAsiaTheme="minorHAnsi" w:hAnsiTheme="minorHAnsi" w:hint="eastAsia"/>
+                <w:rFonts w:ascii="맑은 고딕" w:hAnsi="맑은 고딕" w:hint="eastAsia"/>
                 <w:highlight w:val="yellow"/>
               </w:rPr>
               <w:t>innodb_buffer_pool_size</w:t>
@@ -5704,7 +5704,7 @@
             <w:proofErr w:type="spellEnd"/>
             <w:r>
               <w:rPr>
-                <w:rFonts w:asciiTheme="minorHAnsi" w:eastAsiaTheme="minorHAnsi" w:hAnsiTheme="minorHAnsi" w:hint="eastAsia"/>
+                <w:rFonts w:ascii="맑은 고딕" w:hAnsi="맑은 고딕" w:hint="eastAsia"/>
                 <w:highlight w:val="yellow"/>
               </w:rPr>
               <w:t>}</w:t>
@@ -5825,13 +5825,13 @@
             <w:pPr>
               <w:jc w:val="center"/>
               <w:rPr>
-                <w:rFonts w:asciiTheme="minorHAnsi" w:eastAsiaTheme="minorHAnsi" w:hAnsiTheme="minorHAnsi"/>
-                <w:highlight w:val="yellow"/>
-              </w:rPr>
-            </w:pPr>
-            <w:r>
-              <w:rPr>
-                <w:rFonts w:asciiTheme="minorHAnsi" w:eastAsiaTheme="minorHAnsi" w:hAnsiTheme="minorHAnsi" w:hint="eastAsia"/>
+                <w:rFonts w:ascii="맑은 고딕" w:hAnsi="맑은 고딕"/>
+                <w:highlight w:val="yellow"/>
+              </w:rPr>
+            </w:pPr>
+            <w:r>
+              <w:rPr>
+                <w:rFonts w:ascii="맑은 고딕" w:hAnsi="맑은 고딕" w:hint="eastAsia"/>
                 <w:highlight w:val="yellow"/>
               </w:rPr>
               <w:t>{</w:t>
@@ -5839,7 +5839,7 @@
             <w:proofErr w:type="spellStart"/>
             <w:r>
               <w:rPr>
-                <w:rFonts w:asciiTheme="minorHAnsi" w:eastAsiaTheme="minorHAnsi" w:hAnsiTheme="minorHAnsi" w:hint="eastAsia"/>
+                <w:rFonts w:ascii="맑은 고딕" w:hAnsi="맑은 고딕" w:hint="eastAsia"/>
                 <w:highlight w:val="yellow"/>
               </w:rPr>
               <w:t>innodb_log_buffer_size</w:t>
@@ -5847,7 +5847,7 @@
             <w:proofErr w:type="spellEnd"/>
             <w:r>
               <w:rPr>
-                <w:rFonts w:asciiTheme="minorHAnsi" w:eastAsiaTheme="minorHAnsi" w:hAnsiTheme="minorHAnsi" w:hint="eastAsia"/>
+                <w:rFonts w:ascii="맑은 고딕" w:hAnsi="맑은 고딕" w:hint="eastAsia"/>
                 <w:highlight w:val="yellow"/>
               </w:rPr>
               <w:t>}</w:t>
@@ -5949,13 +5949,13 @@
             <w:pPr>
               <w:jc w:val="center"/>
               <w:rPr>
-                <w:rFonts w:asciiTheme="minorHAnsi" w:eastAsiaTheme="minorHAnsi" w:hAnsiTheme="minorHAnsi"/>
-                <w:highlight w:val="yellow"/>
-              </w:rPr>
-            </w:pPr>
-            <w:r>
-              <w:rPr>
-                <w:rFonts w:asciiTheme="minorHAnsi" w:eastAsiaTheme="minorHAnsi" w:hAnsiTheme="minorHAnsi" w:hint="eastAsia"/>
+                <w:rFonts w:ascii="맑은 고딕" w:hAnsi="맑은 고딕"/>
+                <w:highlight w:val="yellow"/>
+              </w:rPr>
+            </w:pPr>
+            <w:r>
+              <w:rPr>
+                <w:rFonts w:ascii="맑은 고딕" w:hAnsi="맑은 고딕" w:hint="eastAsia"/>
                 <w:highlight w:val="yellow"/>
               </w:rPr>
               <w:t>{</w:t>
@@ -5963,7 +5963,7 @@
             <w:proofErr w:type="spellStart"/>
             <w:r>
               <w:rPr>
-                <w:rFonts w:asciiTheme="minorHAnsi" w:eastAsiaTheme="minorHAnsi" w:hAnsiTheme="minorHAnsi" w:hint="eastAsia"/>
+                <w:rFonts w:ascii="맑은 고딕" w:hAnsi="맑은 고딕" w:hint="eastAsia"/>
                 <w:highlight w:val="yellow"/>
               </w:rPr>
               <w:t>max_connections</w:t>
@@ -5971,7 +5971,7 @@
             <w:proofErr w:type="spellEnd"/>
             <w:r>
               <w:rPr>
-                <w:rFonts w:asciiTheme="minorHAnsi" w:eastAsiaTheme="minorHAnsi" w:hAnsiTheme="minorHAnsi" w:hint="eastAsia"/>
+                <w:rFonts w:ascii="맑은 고딕" w:hAnsi="맑은 고딕" w:hint="eastAsia"/>
                 <w:highlight w:val="yellow"/>
               </w:rPr>
               <w:t>}</w:t>
@@ -6055,13 +6055,13 @@
             <w:pPr>
               <w:jc w:val="center"/>
               <w:rPr>
-                <w:rFonts w:asciiTheme="minorHAnsi" w:eastAsiaTheme="minorHAnsi" w:hAnsiTheme="minorHAnsi"/>
-                <w:highlight w:val="yellow"/>
-              </w:rPr>
-            </w:pPr>
-            <w:r>
-              <w:rPr>
-                <w:rFonts w:asciiTheme="minorHAnsi" w:eastAsiaTheme="minorHAnsi" w:hAnsiTheme="minorHAnsi" w:hint="eastAsia"/>
+                <w:rFonts w:ascii="맑은 고딕" w:hAnsi="맑은 고딕"/>
+                <w:highlight w:val="yellow"/>
+              </w:rPr>
+            </w:pPr>
+            <w:r>
+              <w:rPr>
+                <w:rFonts w:ascii="맑은 고딕" w:hAnsi="맑은 고딕" w:hint="eastAsia"/>
                 <w:highlight w:val="yellow"/>
               </w:rPr>
               <w:t>{</w:t>
@@ -6069,7 +6069,7 @@
             <w:proofErr w:type="spellStart"/>
             <w:r>
               <w:rPr>
-                <w:rFonts w:asciiTheme="minorHAnsi" w:eastAsiaTheme="minorHAnsi" w:hAnsiTheme="minorHAnsi" w:hint="eastAsia"/>
+                <w:rFonts w:ascii="맑은 고딕" w:hAnsi="맑은 고딕" w:hint="eastAsia"/>
                 <w:highlight w:val="yellow"/>
               </w:rPr>
               <w:t>read_buffer_size</w:t>
@@ -6077,7 +6077,7 @@
             <w:proofErr w:type="spellEnd"/>
             <w:r>
               <w:rPr>
-                <w:rFonts w:asciiTheme="minorHAnsi" w:eastAsiaTheme="minorHAnsi" w:hAnsiTheme="minorHAnsi" w:hint="eastAsia"/>
+                <w:rFonts w:ascii="맑은 고딕" w:hAnsi="맑은 고딕" w:hint="eastAsia"/>
                 <w:highlight w:val="yellow"/>
               </w:rPr>
               <w:t>}</w:t>
@@ -6169,13 +6169,13 @@
             <w:pPr>
               <w:jc w:val="center"/>
               <w:rPr>
-                <w:rFonts w:asciiTheme="minorHAnsi" w:eastAsiaTheme="minorHAnsi" w:hAnsiTheme="minorHAnsi"/>
-                <w:highlight w:val="yellow"/>
-              </w:rPr>
-            </w:pPr>
-            <w:r>
-              <w:rPr>
-                <w:rFonts w:asciiTheme="minorHAnsi" w:eastAsiaTheme="minorHAnsi" w:hAnsiTheme="minorHAnsi" w:hint="eastAsia"/>
+                <w:rFonts w:ascii="맑은 고딕" w:hAnsi="맑은 고딕"/>
+                <w:highlight w:val="yellow"/>
+              </w:rPr>
+            </w:pPr>
+            <w:r>
+              <w:rPr>
+                <w:rFonts w:ascii="맑은 고딕" w:hAnsi="맑은 고딕" w:hint="eastAsia"/>
                 <w:highlight w:val="yellow"/>
               </w:rPr>
               <w:t>{</w:t>
@@ -6183,7 +6183,7 @@
             <w:proofErr w:type="spellStart"/>
             <w:r>
               <w:rPr>
-                <w:rFonts w:asciiTheme="minorHAnsi" w:eastAsiaTheme="minorHAnsi" w:hAnsiTheme="minorHAnsi" w:hint="eastAsia"/>
+                <w:rFonts w:ascii="맑은 고딕" w:hAnsi="맑은 고딕" w:hint="eastAsia"/>
                 <w:highlight w:val="yellow"/>
               </w:rPr>
               <w:t>read_rnd_buffer_size</w:t>
@@ -6191,7 +6191,7 @@
             <w:proofErr w:type="spellEnd"/>
             <w:r>
               <w:rPr>
-                <w:rFonts w:asciiTheme="minorHAnsi" w:eastAsiaTheme="minorHAnsi" w:hAnsiTheme="minorHAnsi" w:hint="eastAsia"/>
+                <w:rFonts w:ascii="맑은 고딕" w:hAnsi="맑은 고딕" w:hint="eastAsia"/>
                 <w:highlight w:val="yellow"/>
               </w:rPr>
               <w:t>}</w:t>
@@ -6283,13 +6283,13 @@
             <w:pPr>
               <w:jc w:val="center"/>
               <w:rPr>
-                <w:rFonts w:asciiTheme="minorHAnsi" w:eastAsiaTheme="minorHAnsi" w:hAnsiTheme="minorHAnsi"/>
-                <w:highlight w:val="yellow"/>
-              </w:rPr>
-            </w:pPr>
-            <w:r>
-              <w:rPr>
-                <w:rFonts w:asciiTheme="minorHAnsi" w:eastAsiaTheme="minorHAnsi" w:hAnsiTheme="minorHAnsi" w:hint="eastAsia"/>
+                <w:rFonts w:ascii="맑은 고딕" w:hAnsi="맑은 고딕"/>
+                <w:highlight w:val="yellow"/>
+              </w:rPr>
+            </w:pPr>
+            <w:r>
+              <w:rPr>
+                <w:rFonts w:ascii="맑은 고딕" w:hAnsi="맑은 고딕" w:hint="eastAsia"/>
                 <w:highlight w:val="yellow"/>
               </w:rPr>
               <w:t>{</w:t>
@@ -6297,7 +6297,7 @@
             <w:proofErr w:type="spellStart"/>
             <w:r>
               <w:rPr>
-                <w:rFonts w:asciiTheme="minorHAnsi" w:eastAsiaTheme="minorHAnsi" w:hAnsiTheme="minorHAnsi" w:hint="eastAsia"/>
+                <w:rFonts w:ascii="맑은 고딕" w:hAnsi="맑은 고딕" w:hint="eastAsia"/>
                 <w:highlight w:val="yellow"/>
               </w:rPr>
               <w:t>sort_buffer_size</w:t>
@@ -6305,7 +6305,7 @@
             <w:proofErr w:type="spellEnd"/>
             <w:r>
               <w:rPr>
-                <w:rFonts w:asciiTheme="minorHAnsi" w:eastAsiaTheme="minorHAnsi" w:hAnsiTheme="minorHAnsi" w:hint="eastAsia"/>
+                <w:rFonts w:ascii="맑은 고딕" w:hAnsi="맑은 고딕" w:hint="eastAsia"/>
                 <w:highlight w:val="yellow"/>
               </w:rPr>
               <w:t>}</w:t>
@@ -6397,13 +6397,13 @@
             <w:pPr>
               <w:jc w:val="center"/>
               <w:rPr>
-                <w:rFonts w:asciiTheme="minorHAnsi" w:eastAsiaTheme="minorHAnsi" w:hAnsiTheme="minorHAnsi"/>
-                <w:highlight w:val="yellow"/>
-              </w:rPr>
-            </w:pPr>
-            <w:r>
-              <w:rPr>
-                <w:rFonts w:asciiTheme="minorHAnsi" w:eastAsiaTheme="minorHAnsi" w:hAnsiTheme="minorHAnsi" w:hint="eastAsia"/>
+                <w:rFonts w:ascii="맑은 고딕" w:hAnsi="맑은 고딕"/>
+                <w:highlight w:val="yellow"/>
+              </w:rPr>
+            </w:pPr>
+            <w:r>
+              <w:rPr>
+                <w:rFonts w:ascii="맑은 고딕" w:hAnsi="맑은 고딕" w:hint="eastAsia"/>
                 <w:highlight w:val="yellow"/>
               </w:rPr>
               <w:t>{</w:t>
@@ -6411,7 +6411,7 @@
             <w:proofErr w:type="spellStart"/>
             <w:r>
               <w:rPr>
-                <w:rFonts w:asciiTheme="minorHAnsi" w:eastAsiaTheme="minorHAnsi" w:hAnsiTheme="minorHAnsi" w:hint="eastAsia"/>
+                <w:rFonts w:ascii="맑은 고딕" w:hAnsi="맑은 고딕" w:hint="eastAsia"/>
                 <w:highlight w:val="yellow"/>
               </w:rPr>
               <w:t>join_buffer_size</w:t>
@@ -6419,7 +6419,7 @@
             <w:proofErr w:type="spellEnd"/>
             <w:r>
               <w:rPr>
-                <w:rFonts w:asciiTheme="minorHAnsi" w:eastAsiaTheme="minorHAnsi" w:hAnsiTheme="minorHAnsi" w:hint="eastAsia"/>
+                <w:rFonts w:ascii="맑은 고딕" w:hAnsi="맑은 고딕" w:hint="eastAsia"/>
                 <w:highlight w:val="yellow"/>
               </w:rPr>
               <w:t>}</w:t>
@@ -6511,13 +6511,13 @@
             <w:pPr>
               <w:jc w:val="center"/>
               <w:rPr>
-                <w:rFonts w:asciiTheme="minorHAnsi" w:eastAsiaTheme="minorHAnsi" w:hAnsiTheme="minorHAnsi"/>
-                <w:highlight w:val="yellow"/>
-              </w:rPr>
-            </w:pPr>
-            <w:r>
-              <w:rPr>
-                <w:rFonts w:asciiTheme="minorHAnsi" w:eastAsiaTheme="minorHAnsi" w:hAnsiTheme="minorHAnsi" w:hint="eastAsia"/>
+                <w:rFonts w:ascii="맑은 고딕" w:hAnsi="맑은 고딕"/>
+                <w:highlight w:val="yellow"/>
+              </w:rPr>
+            </w:pPr>
+            <w:r>
+              <w:rPr>
+                <w:rFonts w:ascii="맑은 고딕" w:hAnsi="맑은 고딕" w:hint="eastAsia"/>
                 <w:highlight w:val="yellow"/>
               </w:rPr>
               <w:t>{</w:t>
@@ -6525,7 +6525,7 @@
             <w:proofErr w:type="spellStart"/>
             <w:r>
               <w:rPr>
-                <w:rFonts w:asciiTheme="minorHAnsi" w:eastAsiaTheme="minorHAnsi" w:hAnsiTheme="minorHAnsi" w:hint="eastAsia"/>
+                <w:rFonts w:ascii="맑은 고딕" w:hAnsi="맑은 고딕" w:hint="eastAsia"/>
                 <w:highlight w:val="yellow"/>
               </w:rPr>
               <w:t>binlog_cache_size</w:t>
@@ -6533,7 +6533,7 @@
             <w:proofErr w:type="spellEnd"/>
             <w:r>
               <w:rPr>
-                <w:rFonts w:asciiTheme="minorHAnsi" w:eastAsiaTheme="minorHAnsi" w:hAnsiTheme="minorHAnsi" w:hint="eastAsia"/>
+                <w:rFonts w:ascii="맑은 고딕" w:hAnsi="맑은 고딕" w:hint="eastAsia"/>
                 <w:highlight w:val="yellow"/>
               </w:rPr>
               <w:t>}</w:t>
@@ -6643,13 +6643,13 @@
             <w:pPr>
               <w:jc w:val="center"/>
               <w:rPr>
-                <w:rFonts w:asciiTheme="minorHAnsi" w:eastAsiaTheme="minorHAnsi" w:hAnsiTheme="minorHAnsi"/>
-                <w:highlight w:val="yellow"/>
-              </w:rPr>
-            </w:pPr>
-            <w:r>
-              <w:rPr>
-                <w:rFonts w:asciiTheme="minorHAnsi" w:eastAsiaTheme="minorHAnsi" w:hAnsiTheme="minorHAnsi" w:hint="eastAsia"/>
+                <w:rFonts w:ascii="맑은 고딕" w:hAnsi="맑은 고딕"/>
+                <w:highlight w:val="yellow"/>
+              </w:rPr>
+            </w:pPr>
+            <w:r>
+              <w:rPr>
+                <w:rFonts w:ascii="맑은 고딕" w:hAnsi="맑은 고딕" w:hint="eastAsia"/>
                 <w:highlight w:val="yellow"/>
               </w:rPr>
               <w:t>{</w:t>
@@ -6657,7 +6657,7 @@
             <w:proofErr w:type="spellStart"/>
             <w:r>
               <w:rPr>
-                <w:rFonts w:asciiTheme="minorHAnsi" w:eastAsiaTheme="minorHAnsi" w:hAnsiTheme="minorHAnsi" w:hint="eastAsia"/>
+                <w:rFonts w:ascii="맑은 고딕" w:hAnsi="맑은 고딕" w:hint="eastAsia"/>
                 <w:highlight w:val="yellow"/>
               </w:rPr>
               <w:t>thread_stack</w:t>
@@ -6665,7 +6665,7 @@
             <w:proofErr w:type="spellEnd"/>
             <w:r>
               <w:rPr>
-                <w:rFonts w:asciiTheme="minorHAnsi" w:eastAsiaTheme="minorHAnsi" w:hAnsiTheme="minorHAnsi" w:hint="eastAsia"/>
+                <w:rFonts w:ascii="맑은 고딕" w:hAnsi="맑은 고딕" w:hint="eastAsia"/>
                 <w:highlight w:val="yellow"/>
               </w:rPr>
               <w:t>}</w:t>
@@ -6752,13 +6752,13 @@
             <w:pPr>
               <w:jc w:val="center"/>
               <w:rPr>
-                <w:rFonts w:asciiTheme="minorHAnsi" w:eastAsiaTheme="minorHAnsi" w:hAnsiTheme="minorHAnsi"/>
-                <w:highlight w:val="yellow"/>
-              </w:rPr>
-            </w:pPr>
-            <w:r>
-              <w:rPr>
-                <w:rFonts w:asciiTheme="minorHAnsi" w:eastAsiaTheme="minorHAnsi" w:hAnsiTheme="minorHAnsi" w:hint="eastAsia"/>
+                <w:rFonts w:ascii="맑은 고딕" w:hAnsi="맑은 고딕"/>
+                <w:highlight w:val="yellow"/>
+              </w:rPr>
+            </w:pPr>
+            <w:r>
+              <w:rPr>
+                <w:rFonts w:ascii="맑은 고딕" w:hAnsi="맑은 고딕" w:hint="eastAsia"/>
                 <w:highlight w:val="yellow"/>
               </w:rPr>
               <w:t>{</w:t>
@@ -6766,7 +6766,7 @@
             <w:proofErr w:type="spellStart"/>
             <w:r>
               <w:rPr>
-                <w:rFonts w:asciiTheme="minorHAnsi" w:eastAsiaTheme="minorHAnsi" w:hAnsiTheme="minorHAnsi" w:hint="eastAsia"/>
+                <w:rFonts w:ascii="맑은 고딕" w:hAnsi="맑은 고딕" w:hint="eastAsia"/>
                 <w:highlight w:val="yellow"/>
               </w:rPr>
               <w:t>tmp_table_size</w:t>
@@ -6774,7 +6774,7 @@
             <w:proofErr w:type="spellEnd"/>
             <w:r>
               <w:rPr>
-                <w:rFonts w:asciiTheme="minorHAnsi" w:eastAsiaTheme="minorHAnsi" w:hAnsiTheme="minorHAnsi" w:hint="eastAsia"/>
+                <w:rFonts w:ascii="맑은 고딕" w:hAnsi="맑은 고딕" w:hint="eastAsia"/>
                 <w:highlight w:val="yellow"/>
               </w:rPr>
               <w:t>}</w:t>
@@ -7230,10 +7230,13 @@
             <w:pPr>
               <w:pStyle w:val="aff"/>
               <w:jc w:val="center"/>
-            </w:pPr>
-            <w:r>
-              <w:rPr>
-                <w:rFonts w:hint="eastAsia"/>
+              <w:rPr>
+                <w:rFonts w:ascii="맑은 고딕" w:eastAsia="맑은 고딕" w:hAnsi="맑은 고딕"/>
+              </w:rPr>
+            </w:pPr>
+            <w:r>
+              <w:rPr>
+                <w:rFonts w:ascii="맑은 고딕" w:eastAsia="맑은 고딕" w:hAnsi="맑은 고딕" w:hint="eastAsia"/>
                 <w:highlight w:val="yellow"/>
               </w:rPr>
               <w:t>{</w:t>
@@ -7241,7 +7244,7 @@
             <w:proofErr w:type="spellStart"/>
             <w:r>
               <w:rPr>
-                <w:rFonts w:hint="eastAsia"/>
+                <w:rFonts w:ascii="맑은 고딕" w:eastAsia="맑은 고딕" w:hAnsi="맑은 고딕" w:hint="eastAsia"/>
                 <w:highlight w:val="yellow"/>
               </w:rPr>
               <w:t>innodb_buffer_pool_read_requests</w:t>
@@ -7249,7 +7252,7 @@
             <w:proofErr w:type="spellEnd"/>
             <w:r>
               <w:rPr>
-                <w:rFonts w:hint="eastAsia"/>
+                <w:rFonts w:ascii="맑은 고딕" w:eastAsia="맑은 고딕" w:hAnsi="맑은 고딕" w:hint="eastAsia"/>
                 <w:highlight w:val="yellow"/>
               </w:rPr>
               <w:t>}</w:t>
@@ -7335,12 +7338,13 @@
               <w:pStyle w:val="aff"/>
               <w:jc w:val="center"/>
               <w:rPr>
-                <w:highlight w:val="yellow"/>
-              </w:rPr>
-            </w:pPr>
-            <w:r>
-              <w:rPr>
-                <w:rFonts w:hint="eastAsia"/>
+                <w:rFonts w:ascii="맑은 고딕" w:eastAsia="맑은 고딕" w:hAnsi="맑은 고딕"/>
+                <w:highlight w:val="yellow"/>
+              </w:rPr>
+            </w:pPr>
+            <w:r>
+              <w:rPr>
+                <w:rFonts w:ascii="맑은 고딕" w:eastAsia="맑은 고딕" w:hAnsi="맑은 고딕" w:hint="eastAsia"/>
                 <w:highlight w:val="yellow"/>
               </w:rPr>
               <w:t>{</w:t>
@@ -7348,7 +7352,7 @@
             <w:proofErr w:type="spellStart"/>
             <w:r>
               <w:rPr>
-                <w:rFonts w:hint="eastAsia"/>
+                <w:rFonts w:ascii="맑은 고딕" w:eastAsia="맑은 고딕" w:hAnsi="맑은 고딕" w:hint="eastAsia"/>
                 <w:highlight w:val="yellow"/>
               </w:rPr>
               <w:t>innodb_buffer_pool_reads</w:t>
@@ -7356,7 +7360,7 @@
             <w:proofErr w:type="spellEnd"/>
             <w:r>
               <w:rPr>
-                <w:rFonts w:hint="eastAsia"/>
+                <w:rFonts w:ascii="맑은 고딕" w:eastAsia="맑은 고딕" w:hAnsi="맑은 고딕" w:hint="eastAsia"/>
                 <w:highlight w:val="yellow"/>
               </w:rPr>
               <w:t>}</w:t>
@@ -7383,7 +7387,15 @@
             </w:r>
             <w:proofErr w:type="spellEnd"/>
             <w:r>
-              <w:t xml:space="preserve"> could not satisfy from the buffer pool, and had to read directly from disk.</w:t>
+              <w:t xml:space="preserve"> could not satisfy from the buffer </w:t>
+            </w:r>
+            <w:proofErr w:type="gramStart"/>
+            <w:r>
+              <w:t>pool, and</w:t>
+            </w:r>
+            <w:proofErr w:type="gramEnd"/>
+            <w:r>
+              <w:t xml:space="preserve"> had to read directly from disk.</w:t>
             </w:r>
           </w:p>
         </w:tc>
@@ -7516,12 +7528,17 @@
               <w:t xml:space="preserve"> / </w:t>
             </w:r>
             <w:proofErr w:type="spellStart"/>
+            <w:proofErr w:type="gramStart"/>
             <w:r>
               <w:t>iReadRequests</w:t>
             </w:r>
             <w:proofErr w:type="spellEnd"/>
             <w:r>
-              <w:t>)*100)</w:t>
+              <w:t>)*</w:t>
+            </w:r>
+            <w:proofErr w:type="gramEnd"/>
+            <w:r>
+              <w:t>100)</w:t>
             </w:r>
           </w:p>
         </w:tc>
@@ -7931,12 +7948,13 @@
               <w:pStyle w:val="aff"/>
               <w:jc w:val="center"/>
               <w:rPr>
-                <w:highlight w:val="yellow"/>
-              </w:rPr>
-            </w:pPr>
-            <w:r>
-              <w:rPr>
-                <w:rFonts w:hint="eastAsia"/>
+                <w:rFonts w:ascii="Malgun Gothic Semilight" w:eastAsia="Malgun Gothic Semilight" w:hAnsi="Malgun Gothic Semilight" w:cs="Malgun Gothic Semilight"/>
+                <w:highlight w:val="yellow"/>
+              </w:rPr>
+            </w:pPr>
+            <w:r>
+              <w:rPr>
+                <w:rFonts w:ascii="Malgun Gothic Semilight" w:eastAsia="Malgun Gothic Semilight" w:hAnsi="Malgun Gothic Semilight" w:cs="Malgun Gothic Semilight" w:hint="eastAsia"/>
                 <w:highlight w:val="yellow"/>
               </w:rPr>
               <w:t>{</w:t>
@@ -7944,13 +7962,14 @@
             <w:proofErr w:type="spellStart"/>
             <w:r>
               <w:rPr>
-                <w:rFonts w:hint="eastAsia"/>
+                <w:rFonts w:ascii="Malgun Gothic Semilight" w:eastAsia="Malgun Gothic Semilight" w:hAnsi="Malgun Gothic Semilight" w:cs="Malgun Gothic Semilight" w:hint="eastAsia"/>
                 <w:highlight w:val="yellow"/>
               </w:rPr>
               <w:t>k</w:t>
             </w:r>
             <w:r>
               <w:rPr>
+                <w:rFonts w:ascii="Malgun Gothic Semilight" w:eastAsia="Malgun Gothic Semilight" w:hAnsi="Malgun Gothic Semilight" w:cs="Malgun Gothic Semilight"/>
                 <w:highlight w:val="yellow"/>
               </w:rPr>
               <w:t>ey_read_requests</w:t>
@@ -7958,7 +7977,7 @@
             <w:proofErr w:type="spellEnd"/>
             <w:r>
               <w:rPr>
-                <w:rFonts w:hint="eastAsia"/>
+                <w:rFonts w:ascii="Malgun Gothic Semilight" w:eastAsia="Malgun Gothic Semilight" w:hAnsi="Malgun Gothic Semilight" w:cs="Malgun Gothic Semilight" w:hint="eastAsia"/>
                 <w:highlight w:val="yellow"/>
               </w:rPr>
               <w:t>}</w:t>
@@ -8052,12 +8071,13 @@
               <w:pStyle w:val="aff"/>
               <w:jc w:val="center"/>
               <w:rPr>
-                <w:highlight w:val="yellow"/>
-              </w:rPr>
-            </w:pPr>
-            <w:r>
-              <w:rPr>
-                <w:rFonts w:hint="eastAsia"/>
+                <w:rFonts w:ascii="Malgun Gothic Semilight" w:eastAsia="Malgun Gothic Semilight" w:hAnsi="Malgun Gothic Semilight" w:cs="Malgun Gothic Semilight"/>
+                <w:highlight w:val="yellow"/>
+              </w:rPr>
+            </w:pPr>
+            <w:r>
+              <w:rPr>
+                <w:rFonts w:ascii="Malgun Gothic Semilight" w:eastAsia="Malgun Gothic Semilight" w:hAnsi="Malgun Gothic Semilight" w:cs="Malgun Gothic Semilight" w:hint="eastAsia"/>
                 <w:highlight w:val="yellow"/>
               </w:rPr>
               <w:t>{</w:t>
@@ -8065,7 +8085,7 @@
             <w:proofErr w:type="spellStart"/>
             <w:r>
               <w:rPr>
-                <w:rFonts w:hint="eastAsia"/>
+                <w:rFonts w:ascii="Malgun Gothic Semilight" w:eastAsia="Malgun Gothic Semilight" w:hAnsi="Malgun Gothic Semilight" w:cs="Malgun Gothic Semilight" w:hint="eastAsia"/>
                 <w:highlight w:val="yellow"/>
               </w:rPr>
               <w:t>key_reads</w:t>
@@ -8073,7 +8093,7 @@
             <w:proofErr w:type="spellEnd"/>
             <w:r>
               <w:rPr>
-                <w:rFonts w:hint="eastAsia"/>
+                <w:rFonts w:ascii="Malgun Gothic Semilight" w:eastAsia="Malgun Gothic Semilight" w:hAnsi="Malgun Gothic Semilight" w:cs="Malgun Gothic Semilight" w:hint="eastAsia"/>
                 <w:highlight w:val="yellow"/>
               </w:rPr>
               <w:t>}</w:t>
@@ -8246,11 +8266,19 @@
             </w:r>
             <w:proofErr w:type="spellStart"/>
             <w:r>
-              <w:t>key_Read_Requests</w:t>
+              <w:t>key_Read_</w:t>
+            </w:r>
+            <w:proofErr w:type="gramStart"/>
+            <w:r>
+              <w:t>Requests</w:t>
             </w:r>
             <w:proofErr w:type="spellEnd"/>
             <w:r>
-              <w:t>)*100)</w:t>
+              <w:t>)*</w:t>
+            </w:r>
+            <w:proofErr w:type="gramEnd"/>
+            <w:r>
+              <w:t>100)</w:t>
             </w:r>
           </w:p>
         </w:tc>
@@ -8724,9 +8752,20 @@
                 <w:sz w:val="16"/>
                 <w:szCs w:val="16"/>
               </w:rPr>
-              <w:t>information_schema.tables</w:t>
+              <w:t>information_</w:t>
+            </w:r>
+            <w:proofErr w:type="gramStart"/>
+            <w:r>
+              <w:rPr>
+                <w:rFonts w:hint="eastAsia"/>
+                <w:b/>
+                <w:sz w:val="16"/>
+                <w:szCs w:val="16"/>
+              </w:rPr>
+              <w:t>schema.tables</w:t>
             </w:r>
             <w:proofErr w:type="spellEnd"/>
+            <w:proofErr w:type="gramEnd"/>
           </w:p>
         </w:tc>
         <w:tc>
@@ -8840,22 +8879,32 @@
                 <w:sz w:val="16"/>
                 <w:szCs w:val="16"/>
               </w:rPr>
-              <w:t>information_schema.tables</w:t>
-            </w:r>
-            <w:proofErr w:type="spellEnd"/>
-            <w:r>
-              <w:rPr>
+              <w:t>information_</w:t>
+            </w:r>
+            <w:proofErr w:type="gramStart"/>
+            <w:r>
+              <w:rPr>
+                <w:rFonts w:hint="eastAsia"/>
                 <w:sz w:val="16"/>
                 <w:szCs w:val="16"/>
               </w:rPr>
-              <w:t>;</w:t>
-            </w:r>
-            <w:r>
-              <w:rPr>
-                <w:rFonts w:hint="eastAsia"/>
+              <w:t>schema.tables</w:t>
+            </w:r>
+            <w:proofErr w:type="spellEnd"/>
+            <w:proofErr w:type="gramEnd"/>
+            <w:r>
+              <w:rPr>
                 <w:sz w:val="16"/>
                 <w:szCs w:val="16"/>
               </w:rPr>
+              <w:t>;</w:t>
+            </w:r>
+            <w:r>
+              <w:rPr>
+                <w:rFonts w:hint="eastAsia"/>
+                <w:sz w:val="16"/>
+                <w:szCs w:val="16"/>
+              </w:rPr>
               <w:t xml:space="preserve"> </w:t>
             </w:r>
           </w:p>
@@ -8871,7 +8920,15 @@
                 <w:rFonts w:hint="eastAsia"/>
                 <w:szCs w:val="20"/>
               </w:rPr>
-              <w:t>DB Size =</w:t>
+              <w:t xml:space="preserve">DB Size </w:t>
+            </w:r>
+            <w:proofErr w:type="gramStart"/>
+            <w:r>
+              <w:rPr>
+                <w:rFonts w:hint="eastAsia"/>
+                <w:szCs w:val="20"/>
+              </w:rPr>
+              <w:t>=</w:t>
             </w:r>
             <w:r>
               <w:rPr>
@@ -8898,6 +8955,7 @@
               </w:rPr>
               <w:t>B</w:t>
             </w:r>
+            <w:proofErr w:type="gramEnd"/>
           </w:p>
         </w:tc>
       </w:tr>
@@ -9770,7 +9828,23 @@
                 <w:sz w:val="18"/>
                 <w:szCs w:val="18"/>
               </w:rPr>
-              <w:t xml:space="preserve"> 접속 됐던 클라이언트 수</w:t>
+              <w:t xml:space="preserve"> </w:t>
+            </w:r>
+            <w:proofErr w:type="gramStart"/>
+            <w:r>
+              <w:rPr>
+                <w:sz w:val="18"/>
+                <w:szCs w:val="18"/>
+              </w:rPr>
+              <w:t>접속 됐던</w:t>
+            </w:r>
+            <w:proofErr w:type="gramEnd"/>
+            <w:r>
+              <w:rPr>
+                <w:sz w:val="18"/>
+                <w:szCs w:val="18"/>
+              </w:rPr>
+              <w:t xml:space="preserve"> 클라이언트 수</w:t>
             </w:r>
           </w:p>
         </w:tc>
@@ -11423,12 +11497,21 @@
               <w:t>created_tmp_disk_tables+created_tmp_tables</w:t>
             </w:r>
             <w:proofErr w:type="spellEnd"/>
+            <w:proofErr w:type="gramStart"/>
             <w:r>
               <w:rPr>
                 <w:sz w:val="20"/>
                 <w:szCs w:val="20"/>
               </w:rPr>
-              <w:t>))*100</w:t>
+              <w:t>))*</w:t>
+            </w:r>
+            <w:proofErr w:type="gramEnd"/>
+            <w:r>
+              <w:rPr>
+                <w:sz w:val="20"/>
+                <w:szCs w:val="20"/>
+              </w:rPr>
+              <w:t>100</w:t>
             </w:r>
           </w:p>
         </w:tc>
@@ -11759,7 +11842,14 @@
         <w:rPr>
           <w:rFonts w:hint="eastAsia"/>
         </w:rPr>
-        <w:t>확인하여 성능에 영향을 미치는 항목에 대해 분석</w:t>
+        <w:t xml:space="preserve">확인하여 성능에 영향을 미치는 항목에 대해 </w:t>
+      </w:r>
+      <w:proofErr w:type="gramStart"/>
+      <w:r>
+        <w:rPr>
+          <w:rFonts w:hint="eastAsia"/>
+        </w:rPr>
+        <w:t>분석</w:t>
       </w:r>
       <w:r>
         <w:t xml:space="preserve"> </w:t>
@@ -11768,7 +11858,14 @@
         <w:rPr>
           <w:rFonts w:hint="eastAsia"/>
         </w:rPr>
-        <w:t>합니다.</w:t>
+        <w:t>합니다</w:t>
+      </w:r>
+      <w:proofErr w:type="gramEnd"/>
+      <w:r>
+        <w:rPr>
+          <w:rFonts w:hint="eastAsia"/>
+        </w:rPr>
+        <w:t>.</w:t>
       </w:r>
     </w:p>
     <w:p>
@@ -11888,61 +11985,6 @@
                 <w:szCs w:val="18"/>
               </w:rPr>
             </w:pPr>
-            <w:r>
-              <w:rPr>
-                <w:sz w:val="18"/>
-                <w:szCs w:val="18"/>
-              </w:rPr>
-              <w:t xml:space="preserve">[Warning] Aborted connection 42353 to </w:t>
-            </w:r>
-            <w:proofErr w:type="spellStart"/>
-            <w:r>
-              <w:rPr>
-                <w:sz w:val="18"/>
-                <w:szCs w:val="18"/>
-              </w:rPr>
-              <w:t>db</w:t>
-            </w:r>
-            <w:proofErr w:type="spellEnd"/>
-            <w:r>
-              <w:rPr>
-                <w:sz w:val="18"/>
-                <w:szCs w:val="18"/>
-              </w:rPr>
-              <w:t>: '</w:t>
-            </w:r>
-            <w:proofErr w:type="spellStart"/>
-            <w:r>
-              <w:rPr>
-                <w:sz w:val="18"/>
-                <w:szCs w:val="18"/>
-              </w:rPr>
-              <w:t>CloudESM</w:t>
-            </w:r>
-            <w:proofErr w:type="spellEnd"/>
-            <w:r>
-              <w:rPr>
-                <w:sz w:val="18"/>
-                <w:szCs w:val="18"/>
-              </w:rPr>
-              <w:t>' user: 'user' host: '</w:t>
-            </w:r>
-            <w:proofErr w:type="spellStart"/>
-            <w:r>
-              <w:rPr>
-                <w:sz w:val="18"/>
-                <w:szCs w:val="18"/>
-              </w:rPr>
-              <w:t>xxx.xxx.xxx.xxx</w:t>
-            </w:r>
-            <w:proofErr w:type="spellEnd"/>
-            <w:r>
-              <w:rPr>
-                <w:sz w:val="18"/>
-                <w:szCs w:val="18"/>
-              </w:rPr>
-              <w:t>' (Got timeout reading communication packets)</w:t>
-            </w:r>
           </w:p>
         </w:tc>
       </w:tr>
@@ -11966,173 +12008,6 @@
                 <w:szCs w:val="18"/>
               </w:rPr>
             </w:pPr>
-            <w:r>
-              <w:rPr>
-                <w:rFonts w:hint="eastAsia"/>
-                <w:sz w:val="18"/>
-                <w:szCs w:val="18"/>
-              </w:rPr>
-              <w:t>M</w:t>
-            </w:r>
-            <w:r>
-              <w:rPr>
-                <w:sz w:val="18"/>
-                <w:szCs w:val="18"/>
-              </w:rPr>
-              <w:t>ariaDB</w:t>
-            </w:r>
-            <w:r>
-              <w:rPr>
-                <w:rFonts w:hint="eastAsia"/>
-                <w:sz w:val="18"/>
-                <w:szCs w:val="18"/>
-              </w:rPr>
-              <w:t xml:space="preserve">에 설정된 </w:t>
-            </w:r>
-            <w:proofErr w:type="spellStart"/>
-            <w:r>
-              <w:rPr>
-                <w:sz w:val="18"/>
-                <w:szCs w:val="18"/>
-              </w:rPr>
-              <w:t>wait_timeout</w:t>
-            </w:r>
-            <w:proofErr w:type="spellEnd"/>
-            <w:r>
-              <w:rPr>
-                <w:sz w:val="18"/>
-                <w:szCs w:val="18"/>
-              </w:rPr>
-              <w:t xml:space="preserve"> </w:t>
-            </w:r>
-            <w:r>
-              <w:rPr>
-                <w:rFonts w:hint="eastAsia"/>
-                <w:sz w:val="18"/>
-                <w:szCs w:val="18"/>
-              </w:rPr>
-              <w:t xml:space="preserve">값 </w:t>
-            </w:r>
-            <w:r>
-              <w:rPr>
-                <w:sz w:val="18"/>
-                <w:szCs w:val="18"/>
-              </w:rPr>
-              <w:t>28800</w:t>
-            </w:r>
-            <w:r>
-              <w:rPr>
-                <w:rFonts w:hint="eastAsia"/>
-                <w:sz w:val="18"/>
-                <w:szCs w:val="18"/>
-              </w:rPr>
-              <w:t>초(</w:t>
-            </w:r>
-            <w:r>
-              <w:rPr>
-                <w:sz w:val="18"/>
-                <w:szCs w:val="18"/>
-              </w:rPr>
-              <w:t>8</w:t>
-            </w:r>
-            <w:r>
-              <w:rPr>
-                <w:rFonts w:hint="eastAsia"/>
-                <w:sz w:val="18"/>
-                <w:szCs w:val="18"/>
-              </w:rPr>
-              <w:t>시간)</w:t>
-            </w:r>
-            <w:r>
-              <w:rPr>
-                <w:sz w:val="18"/>
-                <w:szCs w:val="18"/>
-              </w:rPr>
-              <w:t xml:space="preserve"> </w:t>
-            </w:r>
-            <w:r>
-              <w:rPr>
-                <w:rFonts w:hint="eastAsia"/>
-                <w:sz w:val="18"/>
-                <w:szCs w:val="18"/>
-              </w:rPr>
-              <w:t xml:space="preserve">이상 </w:t>
-            </w:r>
-            <w:r>
-              <w:rPr>
-                <w:sz w:val="18"/>
-                <w:szCs w:val="18"/>
-              </w:rPr>
-              <w:t xml:space="preserve">Sleep </w:t>
-            </w:r>
-            <w:r>
-              <w:rPr>
-                <w:rFonts w:hint="eastAsia"/>
-                <w:sz w:val="18"/>
-                <w:szCs w:val="18"/>
-              </w:rPr>
-              <w:t xml:space="preserve">상태인 세션의 경우 </w:t>
-            </w:r>
-            <w:r>
-              <w:rPr>
-                <w:sz w:val="18"/>
-                <w:szCs w:val="18"/>
-              </w:rPr>
-              <w:t>DB</w:t>
-            </w:r>
-            <w:r>
-              <w:rPr>
-                <w:rFonts w:hint="eastAsia"/>
-                <w:sz w:val="18"/>
-                <w:szCs w:val="18"/>
-              </w:rPr>
-              <w:t xml:space="preserve">에서 </w:t>
-            </w:r>
-            <w:r>
-              <w:rPr>
-                <w:sz w:val="18"/>
-                <w:szCs w:val="18"/>
-              </w:rPr>
-              <w:t>connec</w:t>
-            </w:r>
-            <w:r>
-              <w:rPr>
-                <w:rFonts w:hint="eastAsia"/>
-                <w:sz w:val="18"/>
-                <w:szCs w:val="18"/>
-              </w:rPr>
-              <w:t>t</w:t>
-            </w:r>
-            <w:r>
-              <w:rPr>
-                <w:sz w:val="18"/>
-                <w:szCs w:val="18"/>
-              </w:rPr>
-              <w:t>ion</w:t>
-            </w:r>
-            <w:r>
-              <w:rPr>
-                <w:rFonts w:hint="eastAsia"/>
-                <w:sz w:val="18"/>
-                <w:szCs w:val="18"/>
-              </w:rPr>
-              <w:t>을 끊습니다.</w:t>
-            </w:r>
-            <w:r>
-              <w:rPr>
-                <w:sz w:val="18"/>
-                <w:szCs w:val="18"/>
-              </w:rPr>
-              <w:t xml:space="preserve"> </w:t>
-            </w:r>
-            <w:r>
-              <w:rPr>
-                <w:rFonts w:hint="eastAsia"/>
-                <w:sz w:val="18"/>
-                <w:szCs w:val="18"/>
-              </w:rPr>
-              <w:t>이때 기록된 메시지입니다.</w:t>
-            </w:r>
           </w:p>
         </w:tc>
       </w:tr>
@@ -12256,71 +12131,6 @@
           </w:tcPr>
           <w:p>
             <w:pPr>
-              <w:ind w:right="200"/>
-              <w:jc w:val="left"/>
-              <w:rPr>
-                <w:sz w:val="18"/>
-                <w:szCs w:val="18"/>
-              </w:rPr>
-            </w:pPr>
-            <w:r>
-              <w:rPr>
-                <w:sz w:val="18"/>
-                <w:szCs w:val="18"/>
-              </w:rPr>
-              <w:t xml:space="preserve">29907 [Warning] Aborted connection 29907 to </w:t>
-            </w:r>
-            <w:proofErr w:type="spellStart"/>
-            <w:r>
-              <w:rPr>
-                <w:sz w:val="18"/>
-                <w:szCs w:val="18"/>
-              </w:rPr>
-              <w:t>db</w:t>
-            </w:r>
-            <w:proofErr w:type="spellEnd"/>
-            <w:r>
-              <w:rPr>
-                <w:sz w:val="18"/>
-                <w:szCs w:val="18"/>
-              </w:rPr>
-              <w:t>: 'unconnected' user: '</w:t>
-            </w:r>
-            <w:proofErr w:type="spellStart"/>
-            <w:r>
-              <w:rPr>
-                <w:sz w:val="18"/>
-                <w:szCs w:val="18"/>
-              </w:rPr>
-              <w:t>repl</w:t>
-            </w:r>
-            <w:proofErr w:type="spellEnd"/>
-            <w:r>
-              <w:rPr>
-                <w:sz w:val="18"/>
-                <w:szCs w:val="18"/>
-              </w:rPr>
-              <w:t>' host: '</w:t>
-            </w:r>
-            <w:proofErr w:type="spellStart"/>
-            <w:r>
-              <w:rPr>
-                <w:sz w:val="18"/>
-                <w:szCs w:val="18"/>
-              </w:rPr>
-              <w:t>xxx.xxx.xxx.xxx</w:t>
-            </w:r>
-            <w:proofErr w:type="spellEnd"/>
-            <w:r>
-              <w:rPr>
-                <w:sz w:val="18"/>
-                <w:szCs w:val="18"/>
-              </w:rPr>
-              <w:t>' (Got an error reading communication packets)</w:t>
-            </w:r>
-          </w:p>
-          <w:p>
-            <w:pPr>
               <w:widowControl/>
               <w:wordWrap/>
               <w:autoSpaceDE/>
@@ -12331,45 +12141,6 @@
                 <w:szCs w:val="18"/>
               </w:rPr>
             </w:pPr>
-            <w:r>
-              <w:rPr>
-                <w:sz w:val="18"/>
-                <w:szCs w:val="18"/>
-              </w:rPr>
-              <w:t xml:space="preserve">[Warning] Aborted connection 40854 to </w:t>
-            </w:r>
-            <w:proofErr w:type="spellStart"/>
-            <w:r>
-              <w:rPr>
-                <w:sz w:val="18"/>
-                <w:szCs w:val="18"/>
-              </w:rPr>
-              <w:t>db</w:t>
-            </w:r>
-            <w:proofErr w:type="spellEnd"/>
-            <w:r>
-              <w:rPr>
-                <w:sz w:val="18"/>
-                <w:szCs w:val="18"/>
-              </w:rPr>
-              <w:t>: 'unconnected' user: 'unauthenticated' host: '</w:t>
-            </w:r>
-            <w:proofErr w:type="spellStart"/>
-            <w:r>
-              <w:rPr>
-                <w:sz w:val="18"/>
-                <w:szCs w:val="18"/>
-              </w:rPr>
-              <w:t>xxx.xxx.xxx.xxx</w:t>
-            </w:r>
-            <w:proofErr w:type="spellEnd"/>
-            <w:r>
-              <w:rPr>
-                <w:sz w:val="18"/>
-                <w:szCs w:val="18"/>
-              </w:rPr>
-              <w:t>' (This connection closed normally without authentication)</w:t>
-            </w:r>
           </w:p>
         </w:tc>
       </w:tr>
@@ -12393,361 +12164,6 @@
                 <w:szCs w:val="18"/>
               </w:rPr>
             </w:pPr>
-            <w:r>
-              <w:rPr>
-                <w:rFonts w:hint="eastAsia"/>
-                <w:sz w:val="18"/>
-                <w:szCs w:val="18"/>
-              </w:rPr>
-              <w:t>/</w:t>
-            </w:r>
-            <w:proofErr w:type="spellStart"/>
-            <w:r>
-              <w:rPr>
-                <w:rFonts w:hint="eastAsia"/>
-                <w:sz w:val="18"/>
-                <w:szCs w:val="18"/>
-              </w:rPr>
-              <w:t>etc</w:t>
-            </w:r>
-            <w:proofErr w:type="spellEnd"/>
-            <w:r>
-              <w:rPr>
-                <w:rFonts w:hint="eastAsia"/>
-                <w:sz w:val="18"/>
-                <w:szCs w:val="18"/>
-              </w:rPr>
-              <w:t>/</w:t>
-            </w:r>
-            <w:r>
-              <w:rPr>
-                <w:sz w:val="18"/>
-                <w:szCs w:val="18"/>
-              </w:rPr>
-              <w:t xml:space="preserve">hosts </w:t>
-            </w:r>
-            <w:r>
-              <w:rPr>
-                <w:rFonts w:hint="eastAsia"/>
-                <w:sz w:val="18"/>
-                <w:szCs w:val="18"/>
-              </w:rPr>
-              <w:t xml:space="preserve">파일에 </w:t>
-            </w:r>
-            <w:r>
-              <w:rPr>
-                <w:sz w:val="18"/>
-                <w:szCs w:val="18"/>
-              </w:rPr>
-              <w:t xml:space="preserve">DNS </w:t>
-            </w:r>
-            <w:r>
-              <w:rPr>
-                <w:rFonts w:hint="eastAsia"/>
-                <w:sz w:val="18"/>
-                <w:szCs w:val="18"/>
-              </w:rPr>
-              <w:t>정보가 기록되어 있지 않아 W</w:t>
-            </w:r>
-            <w:r>
-              <w:rPr>
-                <w:sz w:val="18"/>
-                <w:szCs w:val="18"/>
-              </w:rPr>
-              <w:t>arning</w:t>
-            </w:r>
-            <w:r>
-              <w:rPr>
-                <w:rFonts w:hint="eastAsia"/>
-                <w:sz w:val="18"/>
-                <w:szCs w:val="18"/>
-              </w:rPr>
-              <w:t>이 발생할 수 있습니다.</w:t>
-            </w:r>
-          </w:p>
-          <w:p>
-            <w:pPr>
-              <w:ind w:right="200"/>
-              <w:jc w:val="left"/>
-              <w:rPr>
-                <w:sz w:val="18"/>
-                <w:szCs w:val="18"/>
-              </w:rPr>
-            </w:pPr>
-          </w:p>
-          <w:p>
-            <w:pPr>
-              <w:widowControl/>
-              <w:shd w:val="clear" w:color="auto" w:fill="FFFFFF"/>
-              <w:wordWrap/>
-              <w:autoSpaceDE/>
-              <w:autoSpaceDN/>
-              <w:jc w:val="left"/>
-              <w:rPr>
-                <w:rFonts w:cs="굴림"/>
-                <w:color w:val="000000"/>
-                <w:kern w:val="0"/>
-                <w:szCs w:val="20"/>
-              </w:rPr>
-            </w:pPr>
-            <w:r>
-              <w:rPr>
-                <w:rFonts w:cs="굴림" w:hint="eastAsia"/>
-                <w:color w:val="000000"/>
-                <w:kern w:val="0"/>
-                <w:szCs w:val="20"/>
-                <w:bdr w:val="none" w:sz="0" w:space="0" w:color="auto" w:frame="1"/>
-              </w:rPr>
-              <w:t xml:space="preserve">Reference Manual에 따른 정확한 주요 원인은 다음과 </w:t>
-            </w:r>
-            <w:r>
-              <w:rPr>
-                <w:rFonts w:cs="굴림" w:hint="eastAsia"/>
-                <w:color w:val="000000"/>
-                <w:kern w:val="0"/>
-                <w:szCs w:val="20"/>
-                <w:bdr w:val="none" w:sz="0" w:space="0" w:color="auto" w:frame="1"/>
-              </w:rPr>
-              <w:t>같습니다.</w:t>
-            </w:r>
-            <w:r>
-              <w:rPr>
-                <w:rFonts w:cs="굴림" w:hint="eastAsia"/>
-                <w:color w:val="000000"/>
-                <w:kern w:val="0"/>
-                <w:szCs w:val="20"/>
-                <w:bdr w:val="none" w:sz="0" w:space="0" w:color="auto" w:frame="1"/>
-              </w:rPr>
-              <w:t> </w:t>
-            </w:r>
-          </w:p>
-          <w:p>
-            <w:pPr>
-              <w:ind w:right="200"/>
-              <w:jc w:val="left"/>
-              <w:rPr>
-                <w:sz w:val="18"/>
-                <w:szCs w:val="18"/>
-              </w:rPr>
-            </w:pPr>
-            <w:r>
-              <w:rPr>
-                <w:sz w:val="18"/>
-                <w:szCs w:val="18"/>
-              </w:rPr>
-              <w:t xml:space="preserve">- 클라이언트 프로그램이 종료 전에 </w:t>
-            </w:r>
-            <w:proofErr w:type="spellStart"/>
-            <w:r>
-              <w:rPr>
-                <w:sz w:val="18"/>
-                <w:szCs w:val="18"/>
-              </w:rPr>
-              <w:t>mysql_close</w:t>
-            </w:r>
-            <w:proofErr w:type="spellEnd"/>
-            <w:r>
-              <w:rPr>
-                <w:sz w:val="18"/>
-                <w:szCs w:val="18"/>
-              </w:rPr>
-              <w:t>()</w:t>
-            </w:r>
-            <w:proofErr w:type="spellStart"/>
-            <w:r>
-              <w:rPr>
-                <w:sz w:val="18"/>
-                <w:szCs w:val="18"/>
-              </w:rPr>
-              <w:t>를</w:t>
-            </w:r>
-            <w:proofErr w:type="spellEnd"/>
-            <w:r>
-              <w:rPr>
-                <w:sz w:val="18"/>
-                <w:szCs w:val="18"/>
-              </w:rPr>
-              <w:t xml:space="preserve"> 호출하지 않은 경우 </w:t>
-            </w:r>
-          </w:p>
-          <w:p>
-            <w:pPr>
-              <w:ind w:right="200"/>
-              <w:jc w:val="left"/>
-              <w:rPr>
-                <w:sz w:val="18"/>
-                <w:szCs w:val="18"/>
-              </w:rPr>
-            </w:pPr>
-            <w:r>
-              <w:rPr>
-                <w:sz w:val="18"/>
-                <w:szCs w:val="18"/>
-              </w:rPr>
-              <w:t xml:space="preserve">- 클라이언트가 </w:t>
-            </w:r>
-            <w:proofErr w:type="spellStart"/>
-            <w:r>
-              <w:rPr>
-                <w:sz w:val="18"/>
-                <w:szCs w:val="18"/>
-              </w:rPr>
-              <w:t>wait_timeout</w:t>
-            </w:r>
-            <w:proofErr w:type="spellEnd"/>
-            <w:r>
-              <w:rPr>
-                <w:sz w:val="18"/>
-                <w:szCs w:val="18"/>
-              </w:rPr>
-              <w:t xml:space="preserve"> 또는 </w:t>
-            </w:r>
-            <w:proofErr w:type="spellStart"/>
-            <w:r>
-              <w:rPr>
-                <w:sz w:val="18"/>
-                <w:szCs w:val="18"/>
-              </w:rPr>
-              <w:t>interactive_timeout</w:t>
-            </w:r>
-            <w:proofErr w:type="spellEnd"/>
-            <w:r>
-              <w:rPr>
-                <w:sz w:val="18"/>
-                <w:szCs w:val="18"/>
-              </w:rPr>
-              <w:t xml:space="preserve">에 설정된 시간(초) 이상으로 동작이 없는 경우 </w:t>
-            </w:r>
-          </w:p>
-          <w:p>
-            <w:pPr>
-              <w:ind w:right="200"/>
-              <w:jc w:val="left"/>
-              <w:rPr>
-                <w:sz w:val="18"/>
-                <w:szCs w:val="18"/>
-              </w:rPr>
-            </w:pPr>
-            <w:r>
-              <w:rPr>
-                <w:sz w:val="18"/>
-                <w:szCs w:val="18"/>
-              </w:rPr>
-              <w:t>- 데이터 전송 중에 클라이언트 프로그램이 갑자기 종료된 경우</w:t>
-            </w:r>
-          </w:p>
-          <w:p>
-            <w:pPr>
-              <w:ind w:right="200"/>
-              <w:jc w:val="left"/>
-              <w:rPr>
-                <w:rFonts w:cs="Calibri"/>
-                <w:color w:val="000000"/>
-                <w:kern w:val="0"/>
-                <w:szCs w:val="20"/>
-                <w:bdr w:val="none" w:sz="0" w:space="0" w:color="auto" w:frame="1"/>
-              </w:rPr>
-            </w:pPr>
-            <w:r>
-              <w:rPr>
-                <w:rFonts w:hint="eastAsia"/>
-                <w:sz w:val="18"/>
-                <w:szCs w:val="18"/>
-              </w:rPr>
-              <w:t>-</w:t>
-            </w:r>
-            <w:r>
-              <w:rPr>
-                <w:sz w:val="18"/>
-                <w:szCs w:val="18"/>
-              </w:rPr>
-              <w:t xml:space="preserve"> </w:t>
-            </w:r>
-            <w:r>
-              <w:rPr>
-                <w:rFonts w:cs="Calibri" w:hint="eastAsia"/>
-                <w:color w:val="000000"/>
-                <w:kern w:val="0"/>
-                <w:szCs w:val="20"/>
-                <w:bdr w:val="none" w:sz="0" w:space="0" w:color="auto" w:frame="1"/>
-              </w:rPr>
-              <w:t>Connection Packet을 얻을 때 </w:t>
-            </w:r>
-            <w:proofErr w:type="spellStart"/>
-            <w:r>
-              <w:rPr>
-                <w:rFonts w:cs="Calibri"/>
-                <w:color w:val="000000"/>
-                <w:kern w:val="0"/>
-                <w:szCs w:val="20"/>
-                <w:bdr w:val="none" w:sz="0" w:space="0" w:color="auto" w:frame="1"/>
-              </w:rPr>
-              <w:t>connect_timeout</w:t>
-            </w:r>
-            <w:proofErr w:type="spellEnd"/>
-            <w:r>
-              <w:rPr>
-                <w:rFonts w:cs="Calibri"/>
-                <w:color w:val="000000"/>
-                <w:kern w:val="0"/>
-                <w:szCs w:val="20"/>
-                <w:bdr w:val="none" w:sz="0" w:space="0" w:color="auto" w:frame="1"/>
-              </w:rPr>
-              <w:t>(10</w:t>
-            </w:r>
-            <w:r>
-              <w:rPr>
-                <w:rFonts w:cs="Calibri" w:hint="eastAsia"/>
-                <w:color w:val="000000"/>
-                <w:kern w:val="0"/>
-                <w:szCs w:val="20"/>
-                <w:bdr w:val="none" w:sz="0" w:space="0" w:color="auto" w:frame="1"/>
-              </w:rPr>
-              <w:t>초)</w:t>
-            </w:r>
-            <w:r>
-              <w:rPr>
-                <w:rFonts w:cs="Calibri" w:hint="eastAsia"/>
-                <w:color w:val="000000"/>
-                <w:kern w:val="0"/>
-                <w:szCs w:val="20"/>
-                <w:bdr w:val="none" w:sz="0" w:space="0" w:color="auto" w:frame="1"/>
-              </w:rPr>
-              <w:t>시간보다 오래 걸릴 경우</w:t>
-            </w:r>
-          </w:p>
-          <w:p>
-            <w:pPr>
-              <w:ind w:right="200"/>
-              <w:jc w:val="left"/>
-              <w:rPr>
-                <w:sz w:val="18"/>
-                <w:szCs w:val="18"/>
-              </w:rPr>
-            </w:pPr>
-            <w:r>
-              <w:rPr>
-                <w:rFonts w:hint="eastAsia"/>
-                <w:sz w:val="18"/>
-                <w:szCs w:val="18"/>
-              </w:rPr>
-              <w:t>-</w:t>
-            </w:r>
-            <w:r>
-              <w:rPr>
-                <w:sz w:val="18"/>
-                <w:szCs w:val="18"/>
-              </w:rPr>
-              <w:t xml:space="preserve"> </w:t>
-            </w:r>
-            <w:r>
-              <w:rPr>
-                <w:rFonts w:hint="eastAsia"/>
-                <w:sz w:val="18"/>
-                <w:szCs w:val="18"/>
-              </w:rPr>
-              <w:t>네트워크에 이슈가 발생한 경우</w:t>
-            </w:r>
           </w:p>
         </w:tc>
       </w:tr>
@@ -13250,7 +12666,6 @@
                 <w:sz w:val="18"/>
                 <w:szCs w:val="18"/>
               </w:rPr>
-              <w:lastRenderedPageBreak/>
               <w:t>2</w:t>
             </w:r>
           </w:p>
@@ -13886,6 +13301,7 @@
                 <w:sz w:val="18"/>
                 <w:szCs w:val="18"/>
               </w:rPr>
+              <w:lastRenderedPageBreak/>
               <w:t>2</w:t>
             </w:r>
           </w:p>
@@ -14555,7 +13971,6 @@
               <w:rPr>
                 <w:rFonts w:hint="eastAsia"/>
               </w:rPr>
-              <w:lastRenderedPageBreak/>
               <w:t>모든</w:t>
             </w:r>
             <w:r>
@@ -14815,6 +14230,7 @@
               <w:rPr>
                 <w:rFonts w:asciiTheme="majorHAnsi" w:eastAsiaTheme="majorHAnsi" w:hAnsiTheme="majorHAnsi"/>
               </w:rPr>
+              <w:lastRenderedPageBreak/>
               <w:t>Insert</w:t>
             </w:r>
             <w:r>
@@ -15470,7 +14886,6 @@
           <w:kern w:val="0"/>
           <w:sz w:val="22"/>
         </w:rPr>
-        <w:lastRenderedPageBreak/>
         <w:t>Created_tmp_tables</w:t>
       </w:r>
       <w:proofErr w:type="spellEnd"/>
@@ -15843,6 +15258,7 @@
                 <w:rFonts w:asciiTheme="majorHAnsi" w:eastAsiaTheme="majorHAnsi" w:hAnsiTheme="majorHAnsi" w:hint="eastAsia"/>
                 <w:highlight w:val="yellow"/>
               </w:rPr>
+              <w:lastRenderedPageBreak/>
               <w:t>{</w:t>
             </w:r>
             <w:proofErr w:type="spellStart"/>
@@ -16693,7 +16109,6 @@
                 <w:rFonts w:asciiTheme="majorHAnsi" w:eastAsiaTheme="majorHAnsi" w:hAnsiTheme="majorHAnsi" w:hint="eastAsia"/>
                 <w:highlight w:val="yellow"/>
               </w:rPr>
-              <w:lastRenderedPageBreak/>
               <w:t>{</w:t>
             </w:r>
             <w:proofErr w:type="spellStart"/>
@@ -17027,6 +16442,7 @@
           <w:kern w:val="0"/>
           <w:sz w:val="22"/>
         </w:rPr>
+        <w:lastRenderedPageBreak/>
         <w:t>Select_scan</w:t>
       </w:r>
       <w:proofErr w:type="spellEnd"/>
@@ -17426,7 +16842,25 @@
                 <w:color w:val="000000" w:themeColor="text1"/>
                 <w:szCs w:val="20"/>
               </w:rPr>
-              <w:t xml:space="preserve">ulti merge : data </w:t>
+              <w:t xml:space="preserve">ulti </w:t>
+            </w:r>
+            <w:proofErr w:type="gramStart"/>
+            <w:r>
+              <w:rPr>
+                <w:rFonts w:asciiTheme="majorHAnsi" w:eastAsiaTheme="majorHAnsi" w:hAnsiTheme="majorHAnsi" w:cs="굴림"/>
+                <w:color w:val="000000" w:themeColor="text1"/>
+                <w:szCs w:val="20"/>
+              </w:rPr>
+              <w:t>merge :</w:t>
+            </w:r>
+            <w:proofErr w:type="gramEnd"/>
+            <w:r>
+              <w:rPr>
+                <w:rFonts w:asciiTheme="majorHAnsi" w:eastAsiaTheme="majorHAnsi" w:hAnsiTheme="majorHAnsi" w:cs="굴림"/>
+                <w:color w:val="000000" w:themeColor="text1"/>
+                <w:szCs w:val="20"/>
+              </w:rPr>
+              <w:t xml:space="preserve"> data </w:t>
             </w:r>
             <w:r>
               <w:rPr>
@@ -21270,6 +20704,7 @@
   <w:style w:type="character" w:default="1" w:styleId="a1">
     <w:name w:val="Default Paragraph Font"/>
     <w:uiPriority w:val="1"/>
+    <w:semiHidden/>
     <w:unhideWhenUsed/>
   </w:style>
   <w:style w:type="table" w:default="1" w:styleId="a2">

</xml_diff>